<commit_message>
finished the report and the references
</commit_message>
<xml_diff>
--- a/report/final_report_v2.docx
+++ b/report/final_report_v2.docx
@@ -435,6 +435,16 @@
           <w:szCs w:val="22"/>
         </w:rPr>
       </w:pPr>
+    </w:p>
+    <w:p>
+      <w:pPr>
+        <w:jc w:val="both"/>
+        <w:rPr>
+          <w:rFonts w:ascii="Segoe UI" w:hAnsi="Segoe UI" w:cs="Segoe UI"/>
+          <w:sz w:val="22"/>
+          <w:szCs w:val="22"/>
+        </w:rPr>
+      </w:pPr>
       <w:r>
         <w:rPr>
           <w:rFonts w:ascii="Segoe UI" w:hAnsi="Segoe UI" w:cs="Segoe UI"/>
@@ -505,16 +515,8 @@
           <w:sz w:val="22"/>
           <w:szCs w:val="22"/>
         </w:rPr>
-        <w:t xml:space="preserve">Idris [5] proposed an approach based on genetic programming with AdaBoost to model the churn problem in telecommunications. The model was tested on two standard data sets. One </w:t>
-      </w:r>
-      <w:r>
-        <w:rPr>
-          <w:rFonts w:ascii="Segoe UI" w:hAnsi="Segoe UI" w:cs="Segoe UI"/>
-          <w:sz w:val="22"/>
-          <w:szCs w:val="22"/>
-        </w:rPr>
         <w:lastRenderedPageBreak/>
-        <w:t>by Orange Telecom and the other by cell2cell, with 89% accuracy for the cell2cell dataset and 63% for the other one.</w:t>
+        <w:t>Idris [5] proposed an approach based on genetic programming with AdaBoost to model the churn problem in telecommunications. The model was tested on two standard data sets. One by Orange Telecom and the other by cell2cell, with 89% accuracy for the cell2cell dataset and 63% for the other one.</w:t>
       </w:r>
     </w:p>
     <w:p>
@@ -764,15 +766,6 @@
         <w:jc w:val="both"/>
         <w:rPr>
           <w:rFonts w:ascii="Segoe UI" w:hAnsi="Segoe UI" w:cs="Segoe UI"/>
-        </w:rPr>
-      </w:pPr>
-    </w:p>
-    <w:p>
-      <w:pPr>
-        <w:pStyle w:val="Heading3"/>
-        <w:jc w:val="both"/>
-        <w:rPr>
-          <w:rFonts w:cs="Segoe UI"/>
         </w:rPr>
       </w:pPr>
     </w:p>
@@ -2605,16 +2598,16 @@
         <w:jc w:val="both"/>
         <w:rPr>
           <w:rFonts w:ascii="Segoe UI" w:eastAsia="Times New Roman" w:hAnsi="Segoe UI" w:cs="Segoe UI"/>
-          <w:color w:val="24292F"/>
-          <w:sz w:val="22"/>
-          <w:szCs w:val="22"/>
-          <w:lang w:eastAsia="en-GB"/>
-        </w:rPr>
-      </w:pPr>
-      <w:r>
-        <w:rPr>
-          <w:rFonts w:ascii="Segoe UI" w:eastAsia="Times New Roman" w:hAnsi="Segoe UI" w:cs="Segoe UI"/>
-          <w:color w:val="24292F"/>
+          <w:color w:val="000000" w:themeColor="text1"/>
+          <w:sz w:val="22"/>
+          <w:szCs w:val="22"/>
+          <w:lang w:eastAsia="en-GB"/>
+        </w:rPr>
+      </w:pPr>
+      <w:r>
+        <w:rPr>
+          <w:rFonts w:ascii="Segoe UI" w:eastAsia="Times New Roman" w:hAnsi="Segoe UI" w:cs="Segoe UI"/>
+          <w:color w:val="000000" w:themeColor="text1"/>
           <w:sz w:val="22"/>
           <w:szCs w:val="22"/>
           <w:lang w:eastAsia="en-GB"/>
@@ -2629,16 +2622,16 @@
         <w:jc w:val="both"/>
         <w:rPr>
           <w:rFonts w:ascii="Segoe UI" w:eastAsia="Times New Roman" w:hAnsi="Segoe UI" w:cs="Segoe UI"/>
-          <w:color w:val="24292F"/>
-          <w:sz w:val="22"/>
-          <w:szCs w:val="22"/>
-          <w:lang w:eastAsia="en-GB"/>
-        </w:rPr>
-      </w:pPr>
-      <w:r>
-        <w:rPr>
-          <w:rFonts w:ascii="Segoe UI" w:eastAsia="Times New Roman" w:hAnsi="Segoe UI" w:cs="Segoe UI"/>
-          <w:color w:val="24292F"/>
+          <w:color w:val="000000" w:themeColor="text1"/>
+          <w:sz w:val="22"/>
+          <w:szCs w:val="22"/>
+          <w:lang w:eastAsia="en-GB"/>
+        </w:rPr>
+      </w:pPr>
+      <w:r>
+        <w:rPr>
+          <w:rFonts w:ascii="Segoe UI" w:eastAsia="Times New Roman" w:hAnsi="Segoe UI" w:cs="Segoe UI"/>
+          <w:color w:val="000000" w:themeColor="text1"/>
           <w:sz w:val="22"/>
           <w:szCs w:val="22"/>
           <w:lang w:eastAsia="en-GB"/>
@@ -2648,23 +2641,24 @@
     </w:p>
     <w:p>
       <w:pPr>
-        <w:pStyle w:val="Heading3"/>
-        <w:jc w:val="both"/>
-        <w:rPr>
-          <w:rFonts w:cs="Segoe UI"/>
-          <w:b w:val="0"/>
-          <w:bCs w:val="0"/>
-          <w:sz w:val="22"/>
-          <w:szCs w:val="22"/>
-        </w:rPr>
-      </w:pPr>
-      <w:r>
-        <w:rPr>
-          <w:rFonts w:cs="Segoe UI"/>
-          <w:b w:val="0"/>
-          <w:bCs w:val="0"/>
-          <w:sz w:val="22"/>
-          <w:szCs w:val="22"/>
+        <w:shd w:val="clear" w:color="auto" w:fill="FFFFFF"/>
+        <w:spacing w:after="240"/>
+        <w:jc w:val="both"/>
+        <w:rPr>
+          <w:rFonts w:ascii="Segoe UI" w:eastAsia="Times New Roman" w:hAnsi="Segoe UI" w:cs="Segoe UI"/>
+          <w:color w:val="000000" w:themeColor="text1"/>
+          <w:sz w:val="22"/>
+          <w:szCs w:val="22"/>
+          <w:lang w:eastAsia="en-GB"/>
+        </w:rPr>
+      </w:pPr>
+      <w:r>
+        <w:rPr>
+          <w:rFonts w:ascii="Segoe UI" w:eastAsia="Times New Roman" w:hAnsi="Segoe UI" w:cs="Segoe UI"/>
+          <w:color w:val="000000" w:themeColor="text1"/>
+          <w:sz w:val="22"/>
+          <w:szCs w:val="22"/>
+          <w:lang w:eastAsia="en-GB"/>
         </w:rPr>
         <w:t xml:space="preserve">The models that I used in the project were: </w:t>
       </w:r>
@@ -2690,7 +2684,25 @@
           <w:szCs w:val="22"/>
           <w:u w:val="single"/>
         </w:rPr>
-        <w:t>Logistic Regression (baseline):</w:t>
+        <w:t>Logistic Regression (</w:t>
+      </w:r>
+      <w:r>
+        <w:rPr>
+          <w:rFonts w:cs="Segoe UI"/>
+          <w:sz w:val="22"/>
+          <w:szCs w:val="22"/>
+          <w:u w:val="single"/>
+        </w:rPr>
+        <w:t>benchmark</w:t>
+      </w:r>
+      <w:r>
+        <w:rPr>
+          <w:rFonts w:cs="Segoe UI"/>
+          <w:sz w:val="22"/>
+          <w:szCs w:val="22"/>
+          <w:u w:val="single"/>
+        </w:rPr>
+        <w:t>):</w:t>
       </w:r>
       <w:r>
         <w:rPr>
@@ -2727,6 +2739,16 @@
         </w:rPr>
         <w:t xml:space="preserve">This is a statistical model that models the probability of an event taking place by having the log-odds of the event be a linear combination of one or more independent variables. </w:t>
       </w:r>
+      <w:r>
+        <w:rPr>
+          <w:rFonts w:cs="Segoe UI"/>
+          <w:b w:val="0"/>
+          <w:bCs w:val="0"/>
+          <w:sz w:val="22"/>
+          <w:szCs w:val="22"/>
+        </w:rPr>
+        <w:t>[10]</w:t>
+      </w:r>
     </w:p>
     <w:p>
       <w:pPr>
@@ -2802,6 +2824,7 @@
           <w:szCs w:val="22"/>
         </w:rPr>
       </w:pPr>
+      <w:proofErr w:type="spellStart"/>
       <w:r>
         <w:rPr>
           <w:rFonts w:cs="Segoe UI"/>
@@ -2810,7 +2833,38 @@
           <w:sz w:val="22"/>
           <w:szCs w:val="22"/>
         </w:rPr>
+        <w:t>LightGBM</w:t>
+      </w:r>
+      <w:proofErr w:type="spellEnd"/>
+      <w:r>
+        <w:rPr>
+          <w:rFonts w:cs="Segoe UI"/>
+          <w:b w:val="0"/>
+          <w:bCs w:val="0"/>
+          <w:sz w:val="22"/>
+          <w:szCs w:val="22"/>
+        </w:rPr>
+        <w:t xml:space="preserve"> is </w:t>
+      </w:r>
+      <w:r>
+        <w:rPr>
+          <w:rFonts w:cs="Segoe UI"/>
+          <w:b w:val="0"/>
+          <w:bCs w:val="0"/>
+          <w:sz w:val="22"/>
+          <w:szCs w:val="22"/>
+        </w:rPr>
         <w:t>an implementation of the gradient-boosted trees algorithm that adds two novel techniques for improved efficiency and scalability: Gradient-based One-Side Sampling (GOSS) and Exclusive Feature Bundling (EFB).</w:t>
+      </w:r>
+      <w:r>
+        <w:rPr>
+          <w:rFonts w:cs="Segoe UI"/>
+          <w:b w:val="0"/>
+          <w:bCs w:val="0"/>
+          <w:sz w:val="22"/>
+          <w:szCs w:val="22"/>
+        </w:rPr>
+        <w:t xml:space="preserve"> [11]</w:t>
       </w:r>
     </w:p>
     <w:p>
@@ -2897,6 +2951,16 @@
           <w:szCs w:val="22"/>
         </w:rPr>
         <w:t xml:space="preserve"> is an implementation of the gradient-boosted trees algorithm that introduces ordered boosting and an innovative algorithm for processing categorical features.</w:t>
+      </w:r>
+      <w:r>
+        <w:rPr>
+          <w:rFonts w:cs="Segoe UI"/>
+          <w:b w:val="0"/>
+          <w:bCs w:val="0"/>
+          <w:sz w:val="22"/>
+          <w:szCs w:val="22"/>
+        </w:rPr>
+        <w:t xml:space="preserve"> [12]</w:t>
       </w:r>
     </w:p>
     <w:p>
@@ -2976,6 +3040,14 @@
         </w:rPr>
         <w:t xml:space="preserve"> is an implementation of the gradient-boosted trees algorithm that combines an ensemble of estimates from a set of simpler and weaker models.</w:t>
       </w:r>
+      <w:r>
+        <w:rPr>
+          <w:rFonts w:ascii="Segoe UI" w:hAnsi="Segoe UI" w:cs="Segoe UI"/>
+          <w:sz w:val="22"/>
+          <w:szCs w:val="22"/>
+        </w:rPr>
+        <w:t xml:space="preserve"> [13]</w:t>
+      </w:r>
     </w:p>
     <w:p>
       <w:pPr>
@@ -3075,6 +3147,16 @@
         </w:rPr>
         <w:t>Random forests or random decision forests are an ensemble learning method for classification, regression and other tasks that operates by constructing a multitude of decision trees at training time. For classification tasks, the output of the random forest is the class selected by most trees.</w:t>
       </w:r>
+      <w:r>
+        <w:rPr>
+          <w:rFonts w:cs="Segoe UI"/>
+          <w:b w:val="0"/>
+          <w:bCs w:val="0"/>
+          <w:sz w:val="22"/>
+          <w:szCs w:val="22"/>
+        </w:rPr>
+        <w:t xml:space="preserve"> [14]</w:t>
+      </w:r>
     </w:p>
     <w:p>
       <w:pPr>
@@ -3133,7 +3215,17 @@
           <w:sz w:val="22"/>
           <w:szCs w:val="22"/>
         </w:rPr>
-        <w:t>Ensemble voting classifiers this is a meta-classifier for combining similar or conceptually different machine learning classifiers for classification via majority or plurality voting. (For simplicity, we will refer to both majority and plurality voting as majority voting.)</w:t>
+        <w:t xml:space="preserve">Ensemble voting classifiers this is a meta-classifier for combining similar or conceptually different machine learning classifiers for classification via majority or plurality voting. </w:t>
+      </w:r>
+      <w:r>
+        <w:rPr>
+          <w:rFonts w:cs="Segoe UI"/>
+          <w:b w:val="0"/>
+          <w:bCs w:val="0"/>
+          <w:sz w:val="22"/>
+          <w:szCs w:val="22"/>
+        </w:rPr>
+        <w:t>[15]</w:t>
       </w:r>
     </w:p>
     <w:p>
@@ -3168,15 +3260,15 @@
         <w:jc w:val="both"/>
         <w:rPr>
           <w:rFonts w:ascii="Segoe UI" w:hAnsi="Segoe UI" w:cs="Segoe UI"/>
-          <w:color w:val="24292F"/>
-          <w:sz w:val="22"/>
-          <w:szCs w:val="22"/>
-        </w:rPr>
-      </w:pPr>
-      <w:r>
-        <w:rPr>
-          <w:rFonts w:ascii="Segoe UI" w:hAnsi="Segoe UI" w:cs="Segoe UI"/>
-          <w:color w:val="24292F"/>
+          <w:color w:val="000000" w:themeColor="text1"/>
+          <w:sz w:val="22"/>
+          <w:szCs w:val="22"/>
+        </w:rPr>
+      </w:pPr>
+      <w:r>
+        <w:rPr>
+          <w:rFonts w:ascii="Segoe UI" w:hAnsi="Segoe UI" w:cs="Segoe UI"/>
+          <w:color w:val="000000" w:themeColor="text1"/>
           <w:sz w:val="22"/>
           <w:szCs w:val="22"/>
         </w:rPr>
@@ -3194,7 +3286,7 @@
         <w:jc w:val="both"/>
         <w:rPr>
           <w:rFonts w:ascii="Segoe UI" w:hAnsi="Segoe UI" w:cs="Segoe UI"/>
-          <w:color w:val="24292F"/>
+          <w:color w:val="000000" w:themeColor="text1"/>
           <w:sz w:val="22"/>
           <w:szCs w:val="22"/>
         </w:rPr>
@@ -3205,7 +3297,7 @@
           <w:rFonts w:ascii="Segoe UI" w:eastAsiaTheme="minorHAnsi" w:hAnsi="Segoe UI" w:cs="Segoe UI"/>
           <w:b/>
           <w:bCs/>
-          <w:color w:val="24292F"/>
+          <w:color w:val="000000" w:themeColor="text1"/>
           <w:sz w:val="22"/>
           <w:szCs w:val="22"/>
         </w:rPr>
@@ -3216,7 +3308,7 @@
           <w:rFonts w:ascii="Segoe UI" w:hAnsi="Segoe UI" w:cs="Segoe UI"/>
           <w:b/>
           <w:bCs/>
-          <w:color w:val="24292F"/>
+          <w:color w:val="000000" w:themeColor="text1"/>
           <w:sz w:val="22"/>
           <w:szCs w:val="22"/>
         </w:rPr>
@@ -3225,7 +3317,7 @@
       <w:r>
         <w:rPr>
           <w:rFonts w:ascii="Segoe UI" w:hAnsi="Segoe UI" w:cs="Segoe UI"/>
-          <w:color w:val="24292F"/>
+          <w:color w:val="000000" w:themeColor="text1"/>
           <w:sz w:val="22"/>
           <w:szCs w:val="22"/>
         </w:rPr>
@@ -3243,7 +3335,7 @@
         <w:jc w:val="both"/>
         <w:rPr>
           <w:rFonts w:ascii="Segoe UI" w:hAnsi="Segoe UI" w:cs="Segoe UI"/>
-          <w:color w:val="24292F"/>
+          <w:color w:val="000000" w:themeColor="text1"/>
           <w:sz w:val="22"/>
           <w:szCs w:val="22"/>
         </w:rPr>
@@ -3254,7 +3346,7 @@
           <w:rFonts w:ascii="Segoe UI" w:eastAsiaTheme="minorHAnsi" w:hAnsi="Segoe UI" w:cs="Segoe UI"/>
           <w:b/>
           <w:bCs/>
-          <w:color w:val="24292F"/>
+          <w:color w:val="000000" w:themeColor="text1"/>
           <w:sz w:val="22"/>
           <w:szCs w:val="22"/>
         </w:rPr>
@@ -3265,7 +3357,7 @@
           <w:rFonts w:ascii="Segoe UI" w:hAnsi="Segoe UI" w:cs="Segoe UI"/>
           <w:b/>
           <w:bCs/>
-          <w:color w:val="24292F"/>
+          <w:color w:val="000000" w:themeColor="text1"/>
           <w:sz w:val="22"/>
           <w:szCs w:val="22"/>
         </w:rPr>
@@ -3274,7 +3366,7 @@
       <w:r>
         <w:rPr>
           <w:rFonts w:ascii="Segoe UI" w:hAnsi="Segoe UI" w:cs="Segoe UI"/>
-          <w:color w:val="24292F"/>
+          <w:color w:val="000000" w:themeColor="text1"/>
           <w:sz w:val="22"/>
           <w:szCs w:val="22"/>
         </w:rPr>
@@ -3292,7 +3384,7 @@
         <w:jc w:val="both"/>
         <w:rPr>
           <w:rFonts w:ascii="Segoe UI" w:hAnsi="Segoe UI" w:cs="Segoe UI"/>
-          <w:color w:val="24292F"/>
+          <w:color w:val="000000" w:themeColor="text1"/>
           <w:sz w:val="22"/>
           <w:szCs w:val="22"/>
         </w:rPr>
@@ -3303,7 +3395,7 @@
           <w:rFonts w:ascii="Segoe UI" w:eastAsiaTheme="minorHAnsi" w:hAnsi="Segoe UI" w:cs="Segoe UI"/>
           <w:b/>
           <w:bCs/>
-          <w:color w:val="24292F"/>
+          <w:color w:val="000000" w:themeColor="text1"/>
           <w:sz w:val="22"/>
           <w:szCs w:val="22"/>
         </w:rPr>
@@ -3314,7 +3406,7 @@
           <w:rFonts w:ascii="Segoe UI" w:hAnsi="Segoe UI" w:cs="Segoe UI"/>
           <w:b/>
           <w:bCs/>
-          <w:color w:val="24292F"/>
+          <w:color w:val="000000" w:themeColor="text1"/>
           <w:sz w:val="22"/>
           <w:szCs w:val="22"/>
         </w:rPr>
@@ -3323,7 +3415,7 @@
       <w:r>
         <w:rPr>
           <w:rFonts w:ascii="Segoe UI" w:hAnsi="Segoe UI" w:cs="Segoe UI"/>
-          <w:color w:val="24292F"/>
+          <w:color w:val="000000" w:themeColor="text1"/>
           <w:sz w:val="22"/>
           <w:szCs w:val="22"/>
         </w:rPr>
@@ -3341,7 +3433,7 @@
         <w:jc w:val="both"/>
         <w:rPr>
           <w:rFonts w:ascii="Segoe UI" w:hAnsi="Segoe UI" w:cs="Segoe UI"/>
-          <w:color w:val="24292F"/>
+          <w:color w:val="000000" w:themeColor="text1"/>
           <w:sz w:val="22"/>
           <w:szCs w:val="22"/>
         </w:rPr>
@@ -3352,7 +3444,7 @@
           <w:rFonts w:ascii="Segoe UI" w:eastAsiaTheme="minorHAnsi" w:hAnsi="Segoe UI" w:cs="Segoe UI"/>
           <w:b/>
           <w:bCs/>
-          <w:color w:val="24292F"/>
+          <w:color w:val="000000" w:themeColor="text1"/>
           <w:sz w:val="22"/>
           <w:szCs w:val="22"/>
         </w:rPr>
@@ -3363,7 +3455,7 @@
           <w:rFonts w:ascii="Segoe UI" w:hAnsi="Segoe UI" w:cs="Segoe UI"/>
           <w:b/>
           <w:bCs/>
-          <w:color w:val="24292F"/>
+          <w:color w:val="000000" w:themeColor="text1"/>
           <w:sz w:val="22"/>
           <w:szCs w:val="22"/>
         </w:rPr>
@@ -3372,7 +3464,7 @@
       <w:r>
         <w:rPr>
           <w:rFonts w:ascii="Segoe UI" w:hAnsi="Segoe UI" w:cs="Segoe UI"/>
-          <w:color w:val="24292F"/>
+          <w:color w:val="000000" w:themeColor="text1"/>
           <w:sz w:val="22"/>
           <w:szCs w:val="22"/>
         </w:rPr>
@@ -3381,7 +3473,7 @@
       <w:r>
         <w:rPr>
           <w:rFonts w:ascii="Segoe UI" w:hAnsi="Segoe UI" w:cs="Segoe UI"/>
-          <w:color w:val="24292F"/>
+          <w:color w:val="000000" w:themeColor="text1"/>
           <w:sz w:val="22"/>
           <w:szCs w:val="22"/>
         </w:rPr>
@@ -3399,7 +3491,7 @@
         <w:jc w:val="both"/>
         <w:rPr>
           <w:rFonts w:ascii="Segoe UI" w:hAnsi="Segoe UI" w:cs="Segoe UI"/>
-          <w:color w:val="24292F"/>
+          <w:color w:val="000000" w:themeColor="text1"/>
           <w:sz w:val="22"/>
           <w:szCs w:val="22"/>
         </w:rPr>
@@ -3410,7 +3502,7 @@
           <w:rFonts w:ascii="Segoe UI" w:eastAsiaTheme="minorHAnsi" w:hAnsi="Segoe UI" w:cs="Segoe UI"/>
           <w:b/>
           <w:bCs/>
-          <w:color w:val="24292F"/>
+          <w:color w:val="000000" w:themeColor="text1"/>
           <w:sz w:val="22"/>
           <w:szCs w:val="22"/>
         </w:rPr>
@@ -3421,7 +3513,7 @@
           <w:rFonts w:ascii="Segoe UI" w:hAnsi="Segoe UI" w:cs="Segoe UI"/>
           <w:b/>
           <w:bCs/>
-          <w:color w:val="24292F"/>
+          <w:color w:val="000000" w:themeColor="text1"/>
           <w:sz w:val="22"/>
           <w:szCs w:val="22"/>
         </w:rPr>
@@ -3430,7 +3522,7 @@
       <w:r>
         <w:rPr>
           <w:rFonts w:ascii="Segoe UI" w:hAnsi="Segoe UI" w:cs="Segoe UI"/>
-          <w:color w:val="24292F"/>
+          <w:color w:val="000000" w:themeColor="text1"/>
           <w:sz w:val="22"/>
           <w:szCs w:val="22"/>
         </w:rPr>
@@ -3439,7 +3531,7 @@
       <w:r>
         <w:rPr>
           <w:rFonts w:ascii="Segoe UI" w:hAnsi="Segoe UI" w:cs="Segoe UI"/>
-          <w:color w:val="24292F"/>
+          <w:color w:val="000000" w:themeColor="text1"/>
           <w:sz w:val="22"/>
           <w:szCs w:val="22"/>
         </w:rPr>
@@ -3448,7 +3540,7 @@
       <w:r>
         <w:rPr>
           <w:rFonts w:ascii="Segoe UI" w:hAnsi="Segoe UI" w:cs="Segoe UI"/>
-          <w:color w:val="24292F"/>
+          <w:color w:val="000000" w:themeColor="text1"/>
           <w:sz w:val="22"/>
           <w:szCs w:val="22"/>
         </w:rPr>
@@ -3466,7 +3558,7 @@
         <w:jc w:val="both"/>
         <w:rPr>
           <w:rFonts w:ascii="Segoe UI" w:hAnsi="Segoe UI" w:cs="Segoe UI"/>
-          <w:color w:val="24292F"/>
+          <w:color w:val="000000" w:themeColor="text1"/>
           <w:sz w:val="22"/>
           <w:szCs w:val="22"/>
         </w:rPr>
@@ -3477,7 +3569,7 @@
           <w:rFonts w:ascii="Segoe UI" w:eastAsiaTheme="minorHAnsi" w:hAnsi="Segoe UI" w:cs="Segoe UI"/>
           <w:b/>
           <w:bCs/>
-          <w:color w:val="24292F"/>
+          <w:color w:val="000000" w:themeColor="text1"/>
           <w:sz w:val="22"/>
           <w:szCs w:val="22"/>
         </w:rPr>
@@ -3488,7 +3580,7 @@
           <w:rFonts w:ascii="Segoe UI" w:hAnsi="Segoe UI" w:cs="Segoe UI"/>
           <w:b/>
           <w:bCs/>
-          <w:color w:val="24292F"/>
+          <w:color w:val="000000" w:themeColor="text1"/>
           <w:sz w:val="22"/>
           <w:szCs w:val="22"/>
         </w:rPr>
@@ -3497,7 +3589,7 @@
       <w:r>
         <w:rPr>
           <w:rFonts w:ascii="Segoe UI" w:hAnsi="Segoe UI" w:cs="Segoe UI"/>
-          <w:color w:val="24292F"/>
+          <w:color w:val="000000" w:themeColor="text1"/>
           <w:sz w:val="22"/>
           <w:szCs w:val="22"/>
         </w:rPr>
@@ -3506,7 +3598,7 @@
       <w:r>
         <w:rPr>
           <w:rFonts w:ascii="Segoe UI" w:hAnsi="Segoe UI" w:cs="Segoe UI"/>
-          <w:color w:val="24292F"/>
+          <w:color w:val="000000" w:themeColor="text1"/>
           <w:sz w:val="22"/>
           <w:szCs w:val="22"/>
         </w:rPr>
@@ -3516,7 +3608,7 @@
       <w:r>
         <w:rPr>
           <w:rFonts w:ascii="Segoe UI" w:hAnsi="Segoe UI" w:cs="Segoe UI"/>
-          <w:color w:val="24292F"/>
+          <w:color w:val="000000" w:themeColor="text1"/>
           <w:sz w:val="22"/>
           <w:szCs w:val="22"/>
         </w:rPr>
@@ -3526,7 +3618,34 @@
       <w:r>
         <w:rPr>
           <w:rFonts w:ascii="Segoe UI" w:hAnsi="Segoe UI" w:cs="Segoe UI"/>
-          <w:color w:val="24292F"/>
+          <w:color w:val="000000" w:themeColor="text1"/>
+          <w:sz w:val="22"/>
+          <w:szCs w:val="22"/>
+        </w:rPr>
+        <w:t xml:space="preserve"> [1</w:t>
+      </w:r>
+      <w:r>
+        <w:rPr>
+          <w:rFonts w:ascii="Segoe UI" w:hAnsi="Segoe UI" w:cs="Segoe UI"/>
+          <w:color w:val="000000" w:themeColor="text1"/>
+          <w:sz w:val="22"/>
+          <w:szCs w:val="22"/>
+        </w:rPr>
+        <w:t>6</w:t>
+      </w:r>
+      <w:r>
+        <w:rPr>
+          <w:rFonts w:ascii="Segoe UI" w:hAnsi="Segoe UI" w:cs="Segoe UI"/>
+          <w:color w:val="000000" w:themeColor="text1"/>
+          <w:sz w:val="22"/>
+          <w:szCs w:val="22"/>
+        </w:rPr>
+        <w:t>]</w:t>
+      </w:r>
+      <w:r>
+        <w:rPr>
+          <w:rFonts w:ascii="Segoe UI" w:hAnsi="Segoe UI" w:cs="Segoe UI"/>
+          <w:color w:val="000000" w:themeColor="text1"/>
           <w:sz w:val="22"/>
           <w:szCs w:val="22"/>
         </w:rPr>
@@ -3563,36 +3682,56 @@
         <w:jc w:val="both"/>
         <w:rPr>
           <w:rFonts w:ascii="Segoe UI" w:eastAsia="Times New Roman" w:hAnsi="Segoe UI" w:cs="Segoe UI"/>
-          <w:color w:val="24292F"/>
-          <w:sz w:val="22"/>
-          <w:szCs w:val="22"/>
-          <w:lang w:eastAsia="en-GB"/>
-        </w:rPr>
-      </w:pPr>
-      <w:r>
-        <w:rPr>
-          <w:rFonts w:ascii="Segoe UI" w:hAnsi="Segoe UI" w:cs="Segoe UI"/>
-          <w:color w:val="24292F"/>
+          <w:color w:val="000000" w:themeColor="text1"/>
+          <w:sz w:val="22"/>
+          <w:szCs w:val="22"/>
+          <w:lang w:eastAsia="en-GB"/>
+        </w:rPr>
+      </w:pPr>
+      <w:r>
+        <w:rPr>
+          <w:rFonts w:ascii="Segoe UI" w:hAnsi="Segoe UI" w:cs="Segoe UI"/>
+          <w:color w:val="000000" w:themeColor="text1"/>
           <w:sz w:val="22"/>
           <w:szCs w:val="22"/>
           <w:shd w:val="clear" w:color="auto" w:fill="FFFFFF"/>
         </w:rPr>
-        <w:t>After a quick look at the dataset, I noticed that the dataset was imbalanced. Moreover, for business reasons, the model must be able to predict each class very well, therefore the Area Under the Curve (AUC) score will be used for evaluating the model. Additionally, the decision tree diagram below further justifies why AUC score would be the most relevant metric to use to evaluate the model because we will need probabilities to determine the propensity to churn and both classes are equally important.</w:t>
-      </w:r>
-      <w:r>
-        <w:rPr>
-          <w:rFonts w:ascii="Segoe UI" w:hAnsi="Segoe UI" w:cs="Segoe UI"/>
-          <w:color w:val="24292F"/>
+        <w:t xml:space="preserve">After a quick look at the dataset, I noticed that the dataset was imbalanced. Moreover, for business reasons, the model must be able to predict each class very well, therefore the Area Under the Curve (AUC) score will be used for evaluating the model. Additionally, the decision tree diagram below further justifies why </w:t>
+      </w:r>
+      <w:r>
+        <w:rPr>
+          <w:rFonts w:ascii="Segoe UI" w:hAnsi="Segoe UI" w:cs="Segoe UI"/>
+          <w:color w:val="000000" w:themeColor="text1"/>
           <w:sz w:val="22"/>
           <w:szCs w:val="22"/>
           <w:shd w:val="clear" w:color="auto" w:fill="FFFFFF"/>
         </w:rPr>
+        <w:t xml:space="preserve">the </w:t>
+      </w:r>
+      <w:r>
+        <w:rPr>
+          <w:rFonts w:ascii="Segoe UI" w:hAnsi="Segoe UI" w:cs="Segoe UI"/>
+          <w:color w:val="000000" w:themeColor="text1"/>
+          <w:sz w:val="22"/>
+          <w:szCs w:val="22"/>
+          <w:shd w:val="clear" w:color="auto" w:fill="FFFFFF"/>
+        </w:rPr>
+        <w:t>AUC score would be the most relevant metric to use to evaluate the model because we will need probabilities to determine the propensity to churn and both classes are equally important.</w:t>
+      </w:r>
+      <w:r>
+        <w:rPr>
+          <w:rFonts w:ascii="Segoe UI" w:hAnsi="Segoe UI" w:cs="Segoe UI"/>
+          <w:color w:val="000000" w:themeColor="text1"/>
+          <w:sz w:val="22"/>
+          <w:szCs w:val="22"/>
+          <w:shd w:val="clear" w:color="auto" w:fill="FFFFFF"/>
+        </w:rPr>
         <w:t xml:space="preserve"> </w:t>
       </w:r>
       <w:r>
         <w:rPr>
           <w:rFonts w:ascii="Segoe UI" w:eastAsia="Times New Roman" w:hAnsi="Segoe UI" w:cs="Segoe UI"/>
-          <w:color w:val="24292F"/>
+          <w:color w:val="000000" w:themeColor="text1"/>
           <w:sz w:val="22"/>
           <w:szCs w:val="22"/>
           <w:lang w:eastAsia="en-GB"/>
@@ -3602,7 +3741,7 @@
       <w:r>
         <w:rPr>
           <w:rFonts w:ascii="Segoe UI" w:eastAsia="Times New Roman" w:hAnsi="Segoe UI" w:cs="Segoe UI"/>
-          <w:color w:val="24292F"/>
+          <w:color w:val="000000" w:themeColor="text1"/>
           <w:sz w:val="22"/>
           <w:szCs w:val="22"/>
           <w:lang w:eastAsia="en-GB"/>
@@ -3612,7 +3751,7 @@
       <w:r>
         <w:rPr>
           <w:rFonts w:ascii="Segoe UI" w:eastAsia="Times New Roman" w:hAnsi="Segoe UI" w:cs="Segoe UI"/>
-          <w:color w:val="24292F"/>
+          <w:color w:val="000000" w:themeColor="text1"/>
           <w:sz w:val="22"/>
           <w:szCs w:val="22"/>
           <w:lang w:eastAsia="en-GB"/>
@@ -4124,8 +4263,9 @@
           <w:szCs w:val="22"/>
         </w:rPr>
         <w:lastRenderedPageBreak/>
-        <w:t xml:space="preserve">I created a validation set in order to evaluate the performance of the model and to see how well the model could generalise on unseen data. The training </w:t>
-      </w:r>
+        <w:t xml:space="preserve">I created a validation set </w:t>
+      </w:r>
+      <w:proofErr w:type="gramStart"/>
       <w:r>
         <w:rPr>
           <w:rFonts w:cs="Segoe UI"/>
@@ -4134,8 +4274,9 @@
           <w:sz w:val="22"/>
           <w:szCs w:val="22"/>
         </w:rPr>
-        <w:t xml:space="preserve">and validation sets were split within an </w:t>
-      </w:r>
+        <w:t>in order to</w:t>
+      </w:r>
+      <w:proofErr w:type="gramEnd"/>
       <w:r>
         <w:rPr>
           <w:rFonts w:cs="Segoe UI"/>
@@ -4144,7 +4285,7 @@
           <w:sz w:val="22"/>
           <w:szCs w:val="22"/>
         </w:rPr>
-        <w:t xml:space="preserve">80/20 split in </w:t>
+        <w:t xml:space="preserve"> evaluate the performance of the model and to see how well the model could generalise on unseen data. The training </w:t>
       </w:r>
       <w:r>
         <w:rPr>
@@ -4154,7 +4295,7 @@
           <w:sz w:val="22"/>
           <w:szCs w:val="22"/>
         </w:rPr>
-        <w:t xml:space="preserve">a </w:t>
+        <w:t xml:space="preserve">and validation sets were split within an </w:t>
       </w:r>
       <w:r>
         <w:rPr>
@@ -4164,6 +4305,26 @@
           <w:sz w:val="22"/>
           <w:szCs w:val="22"/>
         </w:rPr>
+        <w:t xml:space="preserve">80/20 split in </w:t>
+      </w:r>
+      <w:r>
+        <w:rPr>
+          <w:rFonts w:cs="Segoe UI"/>
+          <w:b w:val="0"/>
+          <w:bCs w:val="0"/>
+          <w:sz w:val="22"/>
+          <w:szCs w:val="22"/>
+        </w:rPr>
+        <w:t xml:space="preserve">a </w:t>
+      </w:r>
+      <w:r>
+        <w:rPr>
+          <w:rFonts w:cs="Segoe UI"/>
+          <w:b w:val="0"/>
+          <w:bCs w:val="0"/>
+          <w:sz w:val="22"/>
+          <w:szCs w:val="22"/>
+        </w:rPr>
         <w:t>stratified fashion.</w:t>
       </w:r>
     </w:p>
@@ -4280,6 +4441,25 @@
           <w:szCs w:val="22"/>
         </w:rPr>
         <w:fldChar w:fldCharType="separate"/>
+      </w:r>
+      <w:r>
+        <w:rPr>
+          <w:rFonts w:ascii="Segoe UI" w:hAnsi="Segoe UI" w:cs="Segoe UI"/>
+        </w:rPr>
+        <w:t xml:space="preserve">Figure </w:t>
+      </w:r>
+      <w:r>
+        <w:rPr>
+          <w:rFonts w:ascii="Segoe UI" w:hAnsi="Segoe UI" w:cs="Segoe UI"/>
+          <w:noProof/>
+        </w:rPr>
+        <w:t>2</w:t>
+      </w:r>
+      <w:r>
+        <w:rPr>
+          <w:rFonts w:ascii="Segoe UI" w:hAnsi="Segoe UI" w:cs="Segoe UI"/>
+        </w:rPr>
+        <w:t>: Class Frequency distribution of the Churn Dataset</w:t>
       </w:r>
       <w:r>
         <w:rPr>
@@ -4529,7 +4709,31 @@
           <w:szCs w:val="22"/>
           <w:lang w:eastAsia="en-US"/>
         </w:rPr>
-        <w:t xml:space="preserve"> are more right skewed than others.</w:t>
+        <w:t xml:space="preserve"> are more </w:t>
+      </w:r>
+      <w:proofErr w:type="gramStart"/>
+      <w:r>
+        <w:rPr>
+          <w:rFonts w:eastAsiaTheme="minorHAnsi" w:cs="Segoe UI"/>
+          <w:b w:val="0"/>
+          <w:bCs w:val="0"/>
+          <w:sz w:val="22"/>
+          <w:szCs w:val="22"/>
+          <w:lang w:eastAsia="en-US"/>
+        </w:rPr>
+        <w:t>right-skewed</w:t>
+      </w:r>
+      <w:proofErr w:type="gramEnd"/>
+      <w:r>
+        <w:rPr>
+          <w:rFonts w:eastAsiaTheme="minorHAnsi" w:cs="Segoe UI"/>
+          <w:b w:val="0"/>
+          <w:bCs w:val="0"/>
+          <w:sz w:val="22"/>
+          <w:szCs w:val="22"/>
+          <w:lang w:eastAsia="en-US"/>
+        </w:rPr>
+        <w:t xml:space="preserve"> than others.</w:t>
       </w:r>
     </w:p>
     <w:p>
@@ -4664,9 +4868,13 @@
           <w:szCs w:val="22"/>
           <w:lang w:eastAsia="en-US"/>
         </w:rPr>
-        <w:t xml:space="preserve">To have a better understanding of the relationship between the features and the target variable I created two correlation matrices. One for the top 10 features with </w:t>
-      </w:r>
-      <w:r>
+        <w:t xml:space="preserve">To have a better understanding of the relationship between the features and the target variable I created two correlation matrices. </w:t>
+      </w:r>
+    </w:p>
+    <w:p>
+      <w:pPr>
+        <w:pStyle w:val="Heading3"/>
+        <w:jc w:val="both"/>
         <w:rPr>
           <w:rFonts w:eastAsiaTheme="minorHAnsi" w:cs="Segoe UI"/>
           <w:b w:val="0"/>
@@ -4675,8 +4883,7 @@
           <w:szCs w:val="22"/>
           <w:lang w:eastAsia="en-US"/>
         </w:rPr>
-        <w:t>a positive correlation with churn and another for the top 10 features with a negative correlation with churn</w:t>
-      </w:r>
+      </w:pPr>
       <w:r>
         <w:rPr>
           <w:rFonts w:eastAsiaTheme="minorHAnsi" w:cs="Segoe UI"/>
@@ -4686,9 +4893,8 @@
           <w:szCs w:val="22"/>
           <w:lang w:eastAsia="en-US"/>
         </w:rPr>
-        <w:t>. As we can see from figure 4 below, “</w:t>
-      </w:r>
-      <w:proofErr w:type="spellStart"/>
+        <w:t xml:space="preserve">One for the top 10 features with </w:t>
+      </w:r>
       <w:r>
         <w:rPr>
           <w:rFonts w:eastAsiaTheme="minorHAnsi" w:cs="Segoe UI"/>
@@ -4698,9 +4904,8 @@
           <w:szCs w:val="22"/>
           <w:lang w:eastAsia="en-US"/>
         </w:rPr>
-        <w:t>international_plan_yes</w:t>
-      </w:r>
-      <w:proofErr w:type="spellEnd"/>
+        <w:t>a positive correlation with churn and another for the top 10 features with a negative correlation with churn</w:t>
+      </w:r>
       <w:r>
         <w:rPr>
           <w:rFonts w:eastAsiaTheme="minorHAnsi" w:cs="Segoe UI"/>
@@ -4710,7 +4915,7 @@
           <w:szCs w:val="22"/>
           <w:lang w:eastAsia="en-US"/>
         </w:rPr>
-        <w:t>” is the feature with the highest correlation with churn followed by “</w:t>
+        <w:t>. As we can see from figure 4 below, “</w:t>
       </w:r>
       <w:proofErr w:type="spellStart"/>
       <w:r>
@@ -4722,7 +4927,7 @@
           <w:szCs w:val="22"/>
           <w:lang w:eastAsia="en-US"/>
         </w:rPr>
-        <w:t>total_charge</w:t>
+        <w:t>international_plan_yes</w:t>
       </w:r>
       <w:proofErr w:type="spellEnd"/>
       <w:r>
@@ -4734,8 +4939,9 @@
           <w:szCs w:val="22"/>
           <w:lang w:eastAsia="en-US"/>
         </w:rPr>
-        <w:t xml:space="preserve">”. This is not surprising as it could be expected that increase in charges could cause a customer to switch to another provider that could offer a better deal. </w:t>
-      </w:r>
+        <w:t>” is the feature with the highest correlation with churn followed by “</w:t>
+      </w:r>
+      <w:proofErr w:type="spellStart"/>
       <w:r>
         <w:rPr>
           <w:rFonts w:eastAsiaTheme="minorHAnsi" w:cs="Segoe UI"/>
@@ -4745,8 +4951,9 @@
           <w:szCs w:val="22"/>
           <w:lang w:eastAsia="en-US"/>
         </w:rPr>
-        <w:t>Moreover</w:t>
-      </w:r>
+        <w:t>total_charge</w:t>
+      </w:r>
+      <w:proofErr w:type="spellEnd"/>
       <w:r>
         <w:rPr>
           <w:rFonts w:eastAsiaTheme="minorHAnsi" w:cs="Segoe UI"/>
@@ -4756,7 +4963,7 @@
           <w:szCs w:val="22"/>
           <w:lang w:eastAsia="en-US"/>
         </w:rPr>
-        <w:t>,</w:t>
+        <w:t xml:space="preserve">”. This is not surprising as it could be expected that </w:t>
       </w:r>
       <w:r>
         <w:rPr>
@@ -4767,9 +4974,8 @@
           <w:szCs w:val="22"/>
           <w:lang w:eastAsia="en-US"/>
         </w:rPr>
-        <w:t xml:space="preserve"> </w:t>
-      </w:r>
-      <w:proofErr w:type="spellStart"/>
+        <w:t xml:space="preserve">an </w:t>
+      </w:r>
       <w:r>
         <w:rPr>
           <w:rFonts w:eastAsiaTheme="minorHAnsi" w:cs="Segoe UI"/>
@@ -4779,10 +4985,13 @@
           <w:szCs w:val="22"/>
           <w:lang w:eastAsia="en-US"/>
         </w:rPr>
-        <w:t>total_day_minutes</w:t>
-      </w:r>
-      <w:proofErr w:type="spellEnd"/>
-      <w:r>
+        <w:t xml:space="preserve">increase in charges could cause a customer to switch to another provider that could offer a better deal. </w:t>
+      </w:r>
+    </w:p>
+    <w:p>
+      <w:pPr>
+        <w:pStyle w:val="Heading3"/>
+        <w:jc w:val="both"/>
         <w:rPr>
           <w:rFonts w:eastAsiaTheme="minorHAnsi" w:cs="Segoe UI"/>
           <w:b w:val="0"/>
@@ -4791,9 +5000,7 @@
           <w:szCs w:val="22"/>
           <w:lang w:eastAsia="en-US"/>
         </w:rPr>
-        <w:t xml:space="preserve">, </w:t>
-      </w:r>
-      <w:proofErr w:type="spellStart"/>
+      </w:pPr>
       <w:r>
         <w:rPr>
           <w:rFonts w:eastAsiaTheme="minorHAnsi" w:cs="Segoe UI"/>
@@ -4803,9 +5010,8 @@
           <w:szCs w:val="22"/>
           <w:lang w:eastAsia="en-US"/>
         </w:rPr>
-        <w:t>total_day_charge</w:t>
-      </w:r>
-      <w:proofErr w:type="spellEnd"/>
+        <w:t>Moreover</w:t>
+      </w:r>
       <w:r>
         <w:rPr>
           <w:rFonts w:eastAsiaTheme="minorHAnsi" w:cs="Segoe UI"/>
@@ -4815,9 +5021,8 @@
           <w:szCs w:val="22"/>
           <w:lang w:eastAsia="en-US"/>
         </w:rPr>
-        <w:t xml:space="preserve"> and </w:t>
-      </w:r>
-      <w:proofErr w:type="spellStart"/>
+        <w:t>,</w:t>
+      </w:r>
       <w:r>
         <w:rPr>
           <w:rFonts w:eastAsiaTheme="minorHAnsi" w:cs="Segoe UI"/>
@@ -4827,9 +5032,9 @@
           <w:szCs w:val="22"/>
           <w:lang w:eastAsia="en-US"/>
         </w:rPr>
-        <w:t>total_minutes</w:t>
-      </w:r>
-      <w:proofErr w:type="spellEnd"/>
+        <w:t xml:space="preserve"> </w:t>
+      </w:r>
+      <w:proofErr w:type="spellStart"/>
       <w:r>
         <w:rPr>
           <w:rFonts w:eastAsiaTheme="minorHAnsi" w:cs="Segoe UI"/>
@@ -4839,8 +5044,9 @@
           <w:szCs w:val="22"/>
           <w:lang w:eastAsia="en-US"/>
         </w:rPr>
-        <w:t xml:space="preserve"> all have a high correlation with one another, thus suggesting multicollinearity. This could be problematic for a logistic regression model however I’ll also be training other tree-based models so they shouldn’t be to</w:t>
-      </w:r>
+        <w:t>total_day_minutes</w:t>
+      </w:r>
+      <w:proofErr w:type="spellEnd"/>
       <w:r>
         <w:rPr>
           <w:rFonts w:eastAsiaTheme="minorHAnsi" w:cs="Segoe UI"/>
@@ -4850,8 +5056,9 @@
           <w:szCs w:val="22"/>
           <w:lang w:eastAsia="en-US"/>
         </w:rPr>
-        <w:t>o</w:t>
-      </w:r>
+        <w:t xml:space="preserve">, </w:t>
+      </w:r>
+      <w:proofErr w:type="spellStart"/>
       <w:r>
         <w:rPr>
           <w:rFonts w:eastAsiaTheme="minorHAnsi" w:cs="Segoe UI"/>
@@ -4861,41 +5068,139 @@
           <w:szCs w:val="22"/>
           <w:lang w:eastAsia="en-US"/>
         </w:rPr>
-        <w:t xml:space="preserve"> affected by this. </w:t>
-      </w:r>
-      <w:r>
-        <w:rPr>
-          <w:rFonts w:cs="Segoe UI"/>
+        <w:t>total_day_charge</w:t>
+      </w:r>
+      <w:proofErr w:type="spellEnd"/>
+      <w:r>
+        <w:rPr>
+          <w:rFonts w:eastAsiaTheme="minorHAnsi" w:cs="Segoe UI"/>
           <w:b w:val="0"/>
           <w:bCs w:val="0"/>
           <w:sz w:val="22"/>
           <w:szCs w:val="22"/>
-        </w:rPr>
-        <w:t>On the other hand, I noticed that “</w:t>
+          <w:lang w:eastAsia="en-US"/>
+        </w:rPr>
+        <w:t xml:space="preserve"> and </w:t>
       </w:r>
       <w:proofErr w:type="spellStart"/>
       <w:r>
         <w:rPr>
-          <w:rFonts w:cs="Segoe UI"/>
+          <w:rFonts w:eastAsiaTheme="minorHAnsi" w:cs="Segoe UI"/>
           <w:b w:val="0"/>
           <w:bCs w:val="0"/>
           <w:sz w:val="22"/>
           <w:szCs w:val="22"/>
-        </w:rPr>
-        <w:t>voice_mail_plan_yes</w:t>
+          <w:lang w:eastAsia="en-US"/>
+        </w:rPr>
+        <w:t>total_minutes</w:t>
       </w:r>
       <w:proofErr w:type="spellEnd"/>
       <w:r>
         <w:rPr>
-          <w:rFonts w:cs="Segoe UI"/>
+          <w:rFonts w:eastAsiaTheme="minorHAnsi" w:cs="Segoe UI"/>
           <w:b w:val="0"/>
           <w:bCs w:val="0"/>
           <w:sz w:val="22"/>
           <w:szCs w:val="22"/>
-        </w:rPr>
-        <w:t xml:space="preserve">” had the lowest correlation with churn, followed by number of </w:t>
+          <w:lang w:eastAsia="en-US"/>
+        </w:rPr>
+        <w:t xml:space="preserve"> all have a high correlation with one another, thus suggesting multicollinearity. This could be problematic for a logistic regression model however I’ll also be training other tree-based models so they shouldn’t be to</w:t>
+      </w:r>
+      <w:r>
+        <w:rPr>
+          <w:rFonts w:eastAsiaTheme="minorHAnsi" w:cs="Segoe UI"/>
+          <w:b w:val="0"/>
+          <w:bCs w:val="0"/>
+          <w:sz w:val="22"/>
+          <w:szCs w:val="22"/>
+          <w:lang w:eastAsia="en-US"/>
+        </w:rPr>
+        <w:t>o</w:t>
+      </w:r>
+      <w:r>
+        <w:rPr>
+          <w:rFonts w:eastAsiaTheme="minorHAnsi" w:cs="Segoe UI"/>
+          <w:b w:val="0"/>
+          <w:bCs w:val="0"/>
+          <w:sz w:val="22"/>
+          <w:szCs w:val="22"/>
+          <w:lang w:eastAsia="en-US"/>
+        </w:rPr>
+        <w:t xml:space="preserve"> affected by this. </w:t>
+      </w:r>
+      <w:r>
+        <w:rPr>
+          <w:rFonts w:cs="Segoe UI"/>
+          <w:b w:val="0"/>
+          <w:bCs w:val="0"/>
+          <w:sz w:val="22"/>
+          <w:szCs w:val="22"/>
+        </w:rPr>
+        <w:t>On the other hand, I noticed that “</w:t>
       </w:r>
       <w:proofErr w:type="spellStart"/>
+      <w:r>
+        <w:rPr>
+          <w:rFonts w:cs="Segoe UI"/>
+          <w:b w:val="0"/>
+          <w:bCs w:val="0"/>
+          <w:sz w:val="22"/>
+          <w:szCs w:val="22"/>
+        </w:rPr>
+        <w:t>voice_mail_plan_yes</w:t>
+      </w:r>
+      <w:proofErr w:type="spellEnd"/>
+      <w:r>
+        <w:rPr>
+          <w:rFonts w:cs="Segoe UI"/>
+          <w:b w:val="0"/>
+          <w:bCs w:val="0"/>
+          <w:sz w:val="22"/>
+          <w:szCs w:val="22"/>
+        </w:rPr>
+        <w:t xml:space="preserve">” had the lowest correlation with churn, followed by </w:t>
+      </w:r>
+      <w:proofErr w:type="spellStart"/>
+      <w:r>
+        <w:rPr>
+          <w:rFonts w:cs="Segoe UI"/>
+          <w:b w:val="0"/>
+          <w:bCs w:val="0"/>
+          <w:sz w:val="22"/>
+          <w:szCs w:val="22"/>
+        </w:rPr>
+        <w:t>number</w:t>
+      </w:r>
+      <w:r>
+        <w:rPr>
+          <w:rFonts w:cs="Segoe UI"/>
+          <w:b w:val="0"/>
+          <w:bCs w:val="0"/>
+          <w:sz w:val="22"/>
+          <w:szCs w:val="22"/>
+        </w:rPr>
+        <w:t>_</w:t>
+      </w:r>
+      <w:r>
+        <w:rPr>
+          <w:rFonts w:cs="Segoe UI"/>
+          <w:b w:val="0"/>
+          <w:bCs w:val="0"/>
+          <w:sz w:val="22"/>
+          <w:szCs w:val="22"/>
+        </w:rPr>
+        <w:t>of</w:t>
+      </w:r>
+      <w:r>
+        <w:rPr>
+          <w:rFonts w:cs="Segoe UI"/>
+          <w:b w:val="0"/>
+          <w:bCs w:val="0"/>
+          <w:sz w:val="22"/>
+          <w:szCs w:val="22"/>
+        </w:rPr>
+        <w:t>_</w:t>
+      </w:r>
       <w:r>
         <w:rPr>
           <w:rFonts w:cs="Segoe UI"/>
@@ -5777,20 +6082,12 @@
       <w:r>
         <w:rPr>
           <w:rFonts w:ascii="Segoe UI" w:hAnsi="Segoe UI" w:cs="Segoe UI"/>
-          <w:sz w:val="22"/>
-          <w:szCs w:val="22"/>
-        </w:rPr>
-        <w:t>f</w:t>
-      </w:r>
-      <w:r>
-        <w:rPr>
-          <w:rFonts w:ascii="Segoe UI" w:hAnsi="Segoe UI" w:cs="Segoe UI"/>
           <w:b/>
           <w:bCs/>
           <w:sz w:val="22"/>
           <w:szCs w:val="22"/>
         </w:rPr>
-        <w:t>eature_importances</w:t>
+        <w:t>feature_importances</w:t>
       </w:r>
       <w:proofErr w:type="spellEnd"/>
       <w:r>
@@ -5826,6 +6123,30 @@
           <w:szCs w:val="22"/>
         </w:rPr>
         <w:t>eliminating a small number of features per loop, RFE attempts to eliminate dependencies and collinearity that may exist in the model.</w:t>
+      </w:r>
+      <w:r>
+        <w:rPr>
+          <w:rFonts w:ascii="Segoe UI" w:hAnsi="Segoe UI" w:cs="Segoe UI"/>
+          <w:sz w:val="22"/>
+          <w:szCs w:val="22"/>
+        </w:rPr>
+        <w:t xml:space="preserve"> [1</w:t>
+      </w:r>
+      <w:r>
+        <w:rPr>
+          <w:rFonts w:ascii="Segoe UI" w:hAnsi="Segoe UI" w:cs="Segoe UI"/>
+          <w:sz w:val="22"/>
+          <w:szCs w:val="22"/>
+        </w:rPr>
+        <w:t>7</w:t>
+      </w:r>
+      <w:r>
+        <w:rPr>
+          <w:rFonts w:ascii="Segoe UI" w:hAnsi="Segoe UI" w:cs="Segoe UI"/>
+          <w:sz w:val="22"/>
+          <w:szCs w:val="22"/>
+        </w:rPr>
+        <w:t>]</w:t>
       </w:r>
     </w:p>
     <w:p>
@@ -6370,8 +6691,8 @@
           <w:rFonts w:cs="Segoe UI"/>
           <w:b w:val="0"/>
           <w:bCs w:val="0"/>
-          <w:sz w:val="24"/>
-          <w:szCs w:val="24"/>
+          <w:sz w:val="22"/>
+          <w:szCs w:val="22"/>
         </w:rPr>
       </w:pPr>
       <w:proofErr w:type="gramStart"/>
@@ -6380,8 +6701,8 @@
           <w:rFonts w:cs="Segoe UI"/>
           <w:b w:val="0"/>
           <w:bCs w:val="0"/>
-          <w:sz w:val="24"/>
-          <w:szCs w:val="24"/>
+          <w:sz w:val="22"/>
+          <w:szCs w:val="22"/>
         </w:rPr>
         <w:t>In order to</w:t>
       </w:r>
@@ -6391,8 +6712,8 @@
           <w:rFonts w:cs="Segoe UI"/>
           <w:b w:val="0"/>
           <w:bCs w:val="0"/>
-          <w:sz w:val="24"/>
-          <w:szCs w:val="24"/>
+          <w:sz w:val="22"/>
+          <w:szCs w:val="22"/>
         </w:rPr>
         <w:t xml:space="preserve"> find the top-performing dataset, I trained </w:t>
       </w:r>
@@ -6401,60 +6722,90 @@
           <w:rFonts w:cs="Segoe UI"/>
           <w:b w:val="0"/>
           <w:bCs w:val="0"/>
-          <w:sz w:val="24"/>
-          <w:szCs w:val="24"/>
-        </w:rPr>
-        <w:t xml:space="preserve">a default </w:t>
-      </w:r>
-      <w:proofErr w:type="spellStart"/>
+          <w:sz w:val="22"/>
+          <w:szCs w:val="22"/>
+        </w:rPr>
+        <w:t>a</w:t>
+      </w:r>
       <w:r>
         <w:rPr>
           <w:rFonts w:cs="Segoe UI"/>
           <w:b w:val="0"/>
           <w:bCs w:val="0"/>
-          <w:sz w:val="24"/>
-          <w:szCs w:val="24"/>
-        </w:rPr>
-        <w:t>LightGBM</w:t>
-      </w:r>
-      <w:proofErr w:type="spellEnd"/>
+          <w:sz w:val="22"/>
+          <w:szCs w:val="22"/>
+        </w:rPr>
+        <w:t xml:space="preserve"> </w:t>
+      </w:r>
+      <w:proofErr w:type="spellStart"/>
       <w:r>
         <w:rPr>
           <w:rFonts w:cs="Segoe UI"/>
           <w:b w:val="0"/>
           <w:bCs w:val="0"/>
-          <w:sz w:val="24"/>
-          <w:szCs w:val="24"/>
-        </w:rPr>
-        <w:t xml:space="preserve"> model and evaluated the AUC scores with 5-fold cross-validation (see Figure </w:t>
-      </w:r>
+          <w:sz w:val="22"/>
+          <w:szCs w:val="22"/>
+        </w:rPr>
+        <w:t>LightGBM</w:t>
+      </w:r>
+      <w:proofErr w:type="spellEnd"/>
       <w:r>
         <w:rPr>
           <w:rFonts w:cs="Segoe UI"/>
           <w:b w:val="0"/>
           <w:bCs w:val="0"/>
-          <w:sz w:val="24"/>
-          <w:szCs w:val="24"/>
-        </w:rPr>
-        <w:t>8</w:t>
+          <w:sz w:val="22"/>
+          <w:szCs w:val="22"/>
+        </w:rPr>
+        <w:t xml:space="preserve"> model </w:t>
       </w:r>
       <w:r>
         <w:rPr>
           <w:rFonts w:cs="Segoe UI"/>
           <w:b w:val="0"/>
           <w:bCs w:val="0"/>
-          <w:sz w:val="24"/>
-          <w:szCs w:val="24"/>
-        </w:rPr>
-        <w:t>)</w:t>
+          <w:sz w:val="22"/>
+          <w:szCs w:val="22"/>
+        </w:rPr>
+        <w:t xml:space="preserve">with default hyperparameters </w:t>
       </w:r>
       <w:r>
         <w:rPr>
           <w:rFonts w:cs="Segoe UI"/>
           <w:b w:val="0"/>
           <w:bCs w:val="0"/>
-          <w:sz w:val="24"/>
-          <w:szCs w:val="24"/>
+          <w:sz w:val="22"/>
+          <w:szCs w:val="22"/>
+        </w:rPr>
+        <w:t xml:space="preserve">and evaluated the AUC scores with 5-fold cross-validation (see Figure </w:t>
+      </w:r>
+      <w:r>
+        <w:rPr>
+          <w:rFonts w:cs="Segoe UI"/>
+          <w:b w:val="0"/>
+          <w:bCs w:val="0"/>
+          <w:sz w:val="22"/>
+          <w:szCs w:val="22"/>
+        </w:rPr>
+        <w:t>8</w:t>
+      </w:r>
+      <w:r>
+        <w:rPr>
+          <w:rFonts w:cs="Segoe UI"/>
+          <w:b w:val="0"/>
+          <w:bCs w:val="0"/>
+          <w:sz w:val="22"/>
+          <w:szCs w:val="22"/>
+        </w:rPr>
+        <w:t>)</w:t>
+      </w:r>
+      <w:r>
+        <w:rPr>
+          <w:rFonts w:cs="Segoe UI"/>
+          <w:b w:val="0"/>
+          <w:bCs w:val="0"/>
+          <w:sz w:val="22"/>
+          <w:szCs w:val="22"/>
         </w:rPr>
         <w:t xml:space="preserve"> and found that the RFE dataset had the highest average AUC score of 93.8%. </w:t>
       </w:r>
@@ -6879,6 +7230,7 @@
           <w:tcPr>
             <w:cnfStyle w:val="001000000000" w:firstRow="0" w:lastRow="0" w:firstColumn="1" w:lastColumn="0" w:oddVBand="0" w:evenVBand="0" w:oddHBand="0" w:evenHBand="0" w:firstRowFirstColumn="0" w:firstRowLastColumn="0" w:lastRowFirstColumn="0" w:lastRowLastColumn="0"/>
             <w:tcW w:w="284" w:type="dxa"/>
+            <w:shd w:val="clear" w:color="auto" w:fill="00B050"/>
           </w:tcPr>
           <w:p>
             <w:pPr>
@@ -6892,7 +7244,6 @@
                 <w:color w:val="000000" w:themeColor="text1"/>
                 <w:sz w:val="22"/>
                 <w:szCs w:val="22"/>
-                <w:highlight w:val="green"/>
               </w:rPr>
             </w:pPr>
           </w:p>
@@ -6900,6 +7251,7 @@
         <w:tc>
           <w:tcPr>
             <w:tcW w:w="5292" w:type="dxa"/>
+            <w:shd w:val="clear" w:color="auto" w:fill="00B050"/>
           </w:tcPr>
           <w:p>
             <w:pPr>
@@ -6914,7 +7266,6 @@
                 <w:color w:val="000000" w:themeColor="text1"/>
                 <w:sz w:val="22"/>
                 <w:szCs w:val="22"/>
-                <w:highlight w:val="green"/>
               </w:rPr>
             </w:pPr>
             <w:proofErr w:type="spellStart"/>
@@ -6926,7 +7277,6 @@
                 <w:color w:val="000000" w:themeColor="text1"/>
                 <w:sz w:val="22"/>
                 <w:szCs w:val="22"/>
-                <w:highlight w:val="green"/>
               </w:rPr>
               <w:t>LightGBM</w:t>
             </w:r>
@@ -6936,6 +7286,7 @@
         <w:tc>
           <w:tcPr>
             <w:tcW w:w="1693" w:type="dxa"/>
+            <w:shd w:val="clear" w:color="auto" w:fill="00B050"/>
           </w:tcPr>
           <w:p>
             <w:pPr>
@@ -6950,7 +7301,6 @@
                 <w:color w:val="000000" w:themeColor="text1"/>
                 <w:sz w:val="22"/>
                 <w:szCs w:val="22"/>
-                <w:highlight w:val="green"/>
               </w:rPr>
             </w:pPr>
             <w:r>
@@ -6961,7 +7311,6 @@
                 <w:color w:val="000000" w:themeColor="text1"/>
                 <w:sz w:val="22"/>
                 <w:szCs w:val="22"/>
-                <w:highlight w:val="green"/>
               </w:rPr>
               <w:t>0.938</w:t>
             </w:r>
@@ -6970,6 +7319,7 @@
         <w:tc>
           <w:tcPr>
             <w:tcW w:w="1757" w:type="dxa"/>
+            <w:shd w:val="clear" w:color="auto" w:fill="00B050"/>
           </w:tcPr>
           <w:p>
             <w:pPr>
@@ -6984,7 +7334,6 @@
                 <w:color w:val="000000" w:themeColor="text1"/>
                 <w:sz w:val="22"/>
                 <w:szCs w:val="22"/>
-                <w:highlight w:val="green"/>
               </w:rPr>
             </w:pPr>
             <w:r>
@@ -6995,7 +7344,6 @@
                 <w:color w:val="000000" w:themeColor="text1"/>
                 <w:sz w:val="22"/>
                 <w:szCs w:val="22"/>
-                <w:highlight w:val="green"/>
               </w:rPr>
               <w:t>0.022</w:t>
             </w:r>
@@ -7669,6 +8017,42 @@
         </w:rPr>
         <w:t>by constructing a posterior distribution of functions (gaussian process) that best describes the function you want to optimize. As the number of observations grows, the posterior distribution improves, and the algorithm becomes more certain of which regions in parameter space are worth exploring and which are not, as seen in the picture below.</w:t>
       </w:r>
+      <w:r>
+        <w:rPr>
+          <w:rFonts w:cs="Segoe UI"/>
+          <w:b w:val="0"/>
+          <w:bCs w:val="0"/>
+          <w:color w:val="000000" w:themeColor="text1"/>
+          <w:sz w:val="22"/>
+          <w:szCs w:val="22"/>
+          <w:shd w:val="clear" w:color="auto" w:fill="FFFFFF"/>
+        </w:rPr>
+        <w:t xml:space="preserve"> [1</w:t>
+      </w:r>
+      <w:r>
+        <w:rPr>
+          <w:rFonts w:cs="Segoe UI"/>
+          <w:b w:val="0"/>
+          <w:bCs w:val="0"/>
+          <w:color w:val="000000" w:themeColor="text1"/>
+          <w:sz w:val="22"/>
+          <w:szCs w:val="22"/>
+          <w:shd w:val="clear" w:color="auto" w:fill="FFFFFF"/>
+        </w:rPr>
+        <w:t>8</w:t>
+      </w:r>
+      <w:r>
+        <w:rPr>
+          <w:rFonts w:cs="Segoe UI"/>
+          <w:b w:val="0"/>
+          <w:bCs w:val="0"/>
+          <w:color w:val="000000" w:themeColor="text1"/>
+          <w:sz w:val="22"/>
+          <w:szCs w:val="22"/>
+          <w:shd w:val="clear" w:color="auto" w:fill="FFFFFF"/>
+        </w:rPr>
+        <w:t>]</w:t>
+      </w:r>
     </w:p>
     <w:p>
       <w:pPr>
@@ -7778,11 +8162,15 @@
         <w:jc w:val="both"/>
         <w:rPr>
           <w:rFonts w:ascii="Segoe UI" w:hAnsi="Segoe UI" w:cs="Segoe UI"/>
-        </w:rPr>
-      </w:pPr>
-      <w:r>
-        <w:rPr>
-          <w:rFonts w:ascii="Segoe UI" w:hAnsi="Segoe UI" w:cs="Segoe UI"/>
+          <w:sz w:val="22"/>
+          <w:szCs w:val="22"/>
+        </w:rPr>
+      </w:pPr>
+      <w:r>
+        <w:rPr>
+          <w:rFonts w:ascii="Segoe UI" w:hAnsi="Segoe UI" w:cs="Segoe UI"/>
+          <w:sz w:val="22"/>
+          <w:szCs w:val="22"/>
         </w:rPr>
         <w:t xml:space="preserve">I mainly focused on tuning the tree-based models like </w:t>
       </w:r>
@@ -7790,6 +8178,8 @@
       <w:r>
         <w:rPr>
           <w:rFonts w:ascii="Segoe UI" w:hAnsi="Segoe UI" w:cs="Segoe UI"/>
+          <w:sz w:val="22"/>
+          <w:szCs w:val="22"/>
         </w:rPr>
         <w:t>LightGBM</w:t>
       </w:r>
@@ -7797,6 +8187,8 @@
       <w:r>
         <w:rPr>
           <w:rFonts w:ascii="Segoe UI" w:hAnsi="Segoe UI" w:cs="Segoe UI"/>
+          <w:sz w:val="22"/>
+          <w:szCs w:val="22"/>
         </w:rPr>
         <w:t xml:space="preserve">, Random Forest, </w:t>
       </w:r>
@@ -7804,6 +8196,8 @@
       <w:r>
         <w:rPr>
           <w:rFonts w:ascii="Segoe UI" w:hAnsi="Segoe UI" w:cs="Segoe UI"/>
+          <w:sz w:val="22"/>
+          <w:szCs w:val="22"/>
         </w:rPr>
         <w:t>XGBoost</w:t>
       </w:r>
@@ -7811,6 +8205,8 @@
       <w:r>
         <w:rPr>
           <w:rFonts w:ascii="Segoe UI" w:hAnsi="Segoe UI" w:cs="Segoe UI"/>
+          <w:sz w:val="22"/>
+          <w:szCs w:val="22"/>
         </w:rPr>
         <w:t xml:space="preserve"> and </w:t>
       </w:r>
@@ -7818,6 +8214,8 @@
       <w:r>
         <w:rPr>
           <w:rFonts w:ascii="Segoe UI" w:hAnsi="Segoe UI" w:cs="Segoe UI"/>
+          <w:sz w:val="22"/>
+          <w:szCs w:val="22"/>
         </w:rPr>
         <w:t>CatBoost</w:t>
       </w:r>
@@ -7825,12 +8223,16 @@
       <w:r>
         <w:rPr>
           <w:rFonts w:ascii="Segoe UI" w:hAnsi="Segoe UI" w:cs="Segoe UI"/>
+          <w:sz w:val="22"/>
+          <w:szCs w:val="22"/>
         </w:rPr>
         <w:t xml:space="preserve">. I set the Bayesian search to stop after 60 iterations and </w:t>
       </w:r>
       <w:r>
         <w:rPr>
           <w:rFonts w:ascii="Segoe UI" w:hAnsi="Segoe UI" w:cs="Segoe UI"/>
+          <w:sz w:val="22"/>
+          <w:szCs w:val="22"/>
         </w:rPr>
         <w:t xml:space="preserve">ensured that it evaluated the fits with 5-fold cross-validation. Below is a screenshot of the search spaces created for the hyperparameter tuning: </w:t>
       </w:r>
@@ -7907,14 +8309,6 @@
     </w:p>
     <w:p>
       <w:pPr>
-        <w:jc w:val="both"/>
-        <w:rPr>
-          <w:rFonts w:ascii="Segoe UI" w:hAnsi="Segoe UI" w:cs="Segoe UI"/>
-        </w:rPr>
-      </w:pPr>
-    </w:p>
-    <w:p>
-      <w:pPr>
         <w:pStyle w:val="Heading1"/>
         <w:jc w:val="both"/>
         <w:rPr>
@@ -7925,7 +8319,19 @@
         <w:rPr>
           <w:rFonts w:cs="Segoe UI"/>
         </w:rPr>
-        <w:t xml:space="preserve">3. Evaluation on </w:t>
+        <w:t xml:space="preserve">3. Evaluation </w:t>
+      </w:r>
+      <w:r>
+        <w:rPr>
+          <w:rFonts w:cs="Segoe UI"/>
+        </w:rPr>
+        <w:t>of</w:t>
+      </w:r>
+      <w:r>
+        <w:rPr>
+          <w:rFonts w:cs="Segoe UI"/>
+        </w:rPr>
+        <w:t xml:space="preserve"> </w:t>
       </w:r>
       <w:r>
         <w:rPr>
@@ -7940,35 +8346,111 @@
         <w:t xml:space="preserve">alidation set </w:t>
       </w:r>
     </w:p>
-    <w:p/>
-    <w:p>
-      <w:r>
-        <w:t xml:space="preserve">This section focuses on the final evaluation of the tuned models that </w:t>
-      </w:r>
-      <w:r>
-        <w:t>were</w:t>
-      </w:r>
-      <w:r>
-        <w:t xml:space="preserve"> done on the validation set. </w:t>
-      </w:r>
-    </w:p>
-    <w:p>
-      <w:pPr>
-        <w:jc w:val="both"/>
-        <w:rPr>
-          <w:rFonts w:ascii="Segoe UI" w:hAnsi="Segoe UI" w:cs="Segoe UI"/>
-        </w:rPr>
-      </w:pPr>
-    </w:p>
-    <w:p>
-      <w:pPr>
-        <w:pStyle w:val="Heading2"/>
-      </w:pPr>
-      <w:r>
-        <w:t>3.1 AUC scores</w:t>
-      </w:r>
-      <w:r>
-        <w:t xml:space="preserve"> and accuracies</w:t>
+    <w:p>
+      <w:pPr>
+        <w:rPr>
+          <w:sz w:val="22"/>
+          <w:szCs w:val="22"/>
+        </w:rPr>
+      </w:pPr>
+    </w:p>
+    <w:p>
+      <w:pPr>
+        <w:rPr>
+          <w:sz w:val="22"/>
+          <w:szCs w:val="22"/>
+        </w:rPr>
+      </w:pPr>
+      <w:r>
+        <w:rPr>
+          <w:sz w:val="22"/>
+          <w:szCs w:val="22"/>
+        </w:rPr>
+        <w:t xml:space="preserve">Once all the models were finely tuned, I combined them to form the ensemble voting classifier and compared their performances. </w:t>
+      </w:r>
+    </w:p>
+    <w:p>
+      <w:pPr>
+        <w:rPr>
+          <w:rFonts w:ascii="Segoe UI" w:hAnsi="Segoe UI" w:cs="Segoe UI"/>
+          <w:sz w:val="22"/>
+          <w:szCs w:val="22"/>
+        </w:rPr>
+      </w:pPr>
+    </w:p>
+    <w:p>
+      <w:pPr>
+        <w:rPr>
+          <w:rFonts w:ascii="Segoe UI" w:hAnsi="Segoe UI" w:cs="Segoe UI"/>
+          <w:sz w:val="22"/>
+          <w:szCs w:val="22"/>
+        </w:rPr>
+      </w:pPr>
+      <w:r>
+        <w:rPr>
+          <w:rFonts w:ascii="Segoe UI" w:hAnsi="Segoe UI" w:cs="Segoe UI"/>
+          <w:sz w:val="22"/>
+          <w:szCs w:val="22"/>
+        </w:rPr>
+        <w:t xml:space="preserve">From Table 2, we can see that the Random Forests model was the top-performing model with an AUC score of </w:t>
+      </w:r>
+      <w:r>
+        <w:rPr>
+          <w:rFonts w:ascii="Segoe UI" w:hAnsi="Segoe UI" w:cs="Segoe UI"/>
+          <w:sz w:val="22"/>
+          <w:szCs w:val="22"/>
+        </w:rPr>
+        <w:t>0.916</w:t>
+      </w:r>
+      <w:r>
+        <w:rPr>
+          <w:rFonts w:ascii="Segoe UI" w:hAnsi="Segoe UI" w:cs="Segoe UI"/>
+          <w:sz w:val="22"/>
+          <w:szCs w:val="22"/>
+        </w:rPr>
+        <w:t xml:space="preserve">. Although the score is slightly lower than that seen on the training set, the models </w:t>
+      </w:r>
+      <w:proofErr w:type="gramStart"/>
+      <w:r>
+        <w:rPr>
+          <w:rFonts w:ascii="Segoe UI" w:hAnsi="Segoe UI" w:cs="Segoe UI"/>
+          <w:sz w:val="22"/>
+          <w:szCs w:val="22"/>
+        </w:rPr>
+        <w:t>are able to</w:t>
+      </w:r>
+      <w:proofErr w:type="gramEnd"/>
+      <w:r>
+        <w:rPr>
+          <w:rFonts w:ascii="Segoe UI" w:hAnsi="Segoe UI" w:cs="Segoe UI"/>
+          <w:sz w:val="22"/>
+          <w:szCs w:val="22"/>
+        </w:rPr>
+        <w:t xml:space="preserve"> still generalise pretty well. The best model also outperforms the benchmark</w:t>
+      </w:r>
+      <w:r>
+        <w:rPr>
+          <w:rFonts w:ascii="Segoe UI" w:hAnsi="Segoe UI" w:cs="Segoe UI"/>
+          <w:sz w:val="22"/>
+          <w:szCs w:val="22"/>
+        </w:rPr>
+        <w:t xml:space="preserve"> </w:t>
+      </w:r>
+      <w:r>
+        <w:rPr>
+          <w:rFonts w:ascii="Segoe UI" w:hAnsi="Segoe UI" w:cs="Segoe UI"/>
+          <w:sz w:val="22"/>
+          <w:szCs w:val="22"/>
+        </w:rPr>
+        <w:t>logistic regression model</w:t>
+      </w:r>
+      <w:r>
+        <w:rPr>
+          <w:rFonts w:ascii="Segoe UI" w:hAnsi="Segoe UI" w:cs="Segoe UI"/>
+          <w:sz w:val="22"/>
+          <w:szCs w:val="22"/>
+        </w:rPr>
+        <w:t>.</w:t>
       </w:r>
     </w:p>
     <w:p>
@@ -8127,6 +8609,16 @@
                 <w:szCs w:val="22"/>
               </w:rPr>
               <w:t>n</w:t>
+            </w:r>
+            <w:r>
+              <w:rPr>
+                <w:rFonts w:cs="Segoe UI"/>
+                <w:b/>
+                <w:bCs/>
+                <w:sz w:val="22"/>
+                <w:szCs w:val="22"/>
+              </w:rPr>
+              <w:t xml:space="preserve"> (benchmark)</w:t>
             </w:r>
           </w:p>
         </w:tc>
@@ -8439,6 +8931,7 @@
           <w:tcPr>
             <w:cnfStyle w:val="001000000000" w:firstRow="0" w:lastRow="0" w:firstColumn="1" w:lastColumn="0" w:oddVBand="0" w:evenVBand="0" w:oddHBand="0" w:evenHBand="0" w:firstRowFirstColumn="0" w:firstRowLastColumn="0" w:lastRowFirstColumn="0" w:lastRowLastColumn="0"/>
             <w:tcW w:w="4395" w:type="dxa"/>
+            <w:shd w:val="clear" w:color="auto" w:fill="00B050"/>
           </w:tcPr>
           <w:p>
             <w:pPr>
@@ -8468,6 +8961,7 @@
         <w:tc>
           <w:tcPr>
             <w:tcW w:w="2409" w:type="dxa"/>
+            <w:shd w:val="clear" w:color="auto" w:fill="00B050"/>
           </w:tcPr>
           <w:p>
             <w:pPr>
@@ -8508,6 +9002,7 @@
         <w:tc>
           <w:tcPr>
             <w:tcW w:w="2212" w:type="dxa"/>
+            <w:shd w:val="clear" w:color="auto" w:fill="00B050"/>
           </w:tcPr>
           <w:p>
             <w:pPr>
@@ -8812,54 +9307,22 @@
         <w:t>: Table showing the AUC scores and accuracies of the models after evaluating the validation set</w:t>
       </w:r>
     </w:p>
-    <w:p>
-      <w:pPr>
-        <w:jc w:val="both"/>
-        <w:rPr>
-          <w:rFonts w:ascii="Segoe UI" w:hAnsi="Segoe UI" w:cs="Segoe UI"/>
-        </w:rPr>
-      </w:pPr>
-    </w:p>
-    <w:p>
-      <w:pPr>
-        <w:jc w:val="both"/>
-        <w:rPr>
-          <w:rFonts w:ascii="Segoe UI" w:hAnsi="Segoe UI" w:cs="Segoe UI"/>
-        </w:rPr>
-      </w:pPr>
-    </w:p>
-    <w:p>
-      <w:pPr>
-        <w:pStyle w:val="Heading2"/>
-      </w:pPr>
-      <w:r>
+    <w:p/>
+    <w:p>
+      <w:pPr>
+        <w:keepNext/>
+        <w:jc w:val="both"/>
+      </w:pPr>
+      <w:r>
+        <w:rPr>
+          <w:noProof/>
+        </w:rPr>
         <w:lastRenderedPageBreak/>
-        <w:t>3.</w:t>
-      </w:r>
-      <w:r>
-        <w:t>2</w:t>
-      </w:r>
-      <w:r>
-        <w:t xml:space="preserve"> ROC Curve</w:t>
-      </w:r>
-    </w:p>
-    <w:p>
-      <w:pPr>
-        <w:jc w:val="both"/>
-        <w:rPr>
-          <w:rFonts w:ascii="Segoe UI" w:hAnsi="Segoe UI" w:cs="Segoe UI"/>
-        </w:rPr>
-      </w:pPr>
-      <w:r>
-        <w:rPr>
-          <w:rFonts w:ascii="Segoe UI" w:hAnsi="Segoe UI" w:cs="Segoe UI"/>
-          <w:noProof/>
-        </w:rPr>
         <w:drawing>
-          <wp:inline distT="0" distB="0" distL="0" distR="0" wp14:anchorId="26E25714" wp14:editId="543372D4">
-            <wp:extent cx="5613400" cy="4292600"/>
-            <wp:effectExtent l="0" t="0" r="0" b="0"/>
-            <wp:docPr id="10" name="Picture 10" descr="Chart, line chart&#10;&#10;Description automatically generated"/>
+          <wp:inline distT="0" distB="0" distL="0" distR="0" wp14:anchorId="112BD059" wp14:editId="369DF4B8">
+            <wp:extent cx="5731510" cy="4376420"/>
+            <wp:effectExtent l="0" t="0" r="0" b="5080"/>
+            <wp:docPr id="21" name="Picture 21" descr="Chart, line chart&#10;&#10;Description automatically generated"/>
             <wp:cNvGraphicFramePr>
               <a:graphicFrameLocks xmlns:a="http://schemas.openxmlformats.org/drawingml/2006/main" noChangeAspect="1"/>
             </wp:cNvGraphicFramePr>
@@ -8867,11 +9330,17 @@
               <a:graphicData uri="http://schemas.openxmlformats.org/drawingml/2006/picture">
                 <pic:pic xmlns:pic="http://schemas.openxmlformats.org/drawingml/2006/picture">
                   <pic:nvPicPr>
-                    <pic:cNvPr id="10" name="Picture 10" descr="Chart, line chart&#10;&#10;Description automatically generated"/>
+                    <pic:cNvPr id="21" name="Picture 21" descr="Chart, line chart&#10;&#10;Description automatically generated"/>
                     <pic:cNvPicPr/>
                   </pic:nvPicPr>
                   <pic:blipFill>
-                    <a:blip r:embed="rId17"/>
+                    <a:blip r:embed="rId17">
+                      <a:extLst>
+                        <a:ext uri="{28A0092B-C50C-407E-A947-70E740481C1C}">
+                          <a14:useLocalDpi xmlns:a14="http://schemas.microsoft.com/office/drawing/2010/main" val="0"/>
+                        </a:ext>
+                      </a:extLst>
+                    </a:blip>
                     <a:stretch>
                       <a:fillRect/>
                     </a:stretch>
@@ -8879,7 +9348,7 @@
                   <pic:spPr>
                     <a:xfrm>
                       <a:off x="0" y="0"/>
-                      <a:ext cx="5613400" cy="4292600"/>
+                      <a:ext cx="5731510" cy="4376420"/>
                     </a:xfrm>
                     <a:prstGeom prst="rect">
                       <a:avLst/>
@@ -8894,21 +9363,80 @@
     </w:p>
     <w:p>
       <w:pPr>
-        <w:jc w:val="both"/>
-        <w:rPr>
-          <w:rFonts w:ascii="Segoe UI" w:hAnsi="Segoe UI" w:cs="Segoe UI"/>
-        </w:rPr>
-      </w:pPr>
-    </w:p>
-    <w:p>
-      <w:pPr>
-        <w:pStyle w:val="Heading2"/>
-      </w:pPr>
-      <w:r>
-        <w:t xml:space="preserve">3.2 </w:t>
-      </w:r>
-      <w:r>
-        <w:t>Justification</w:t>
+        <w:pStyle w:val="Caption"/>
+        <w:jc w:val="center"/>
+      </w:pPr>
+      <w:r>
+        <w:t xml:space="preserve">Figure </w:t>
+      </w:r>
+      <w:fldSimple w:instr=" SEQ Figure \* ARABIC ">
+        <w:r>
+          <w:rPr>
+            <w:noProof/>
+          </w:rPr>
+          <w:t>11</w:t>
+        </w:r>
+      </w:fldSimple>
+      <w:r>
+        <w:t>: ROC Curve of the models after evaluating the validation set</w:t>
+      </w:r>
+    </w:p>
+    <w:p/>
+    <w:p>
+      <w:pPr>
+        <w:rPr>
+          <w:sz w:val="22"/>
+          <w:szCs w:val="22"/>
+        </w:rPr>
+      </w:pPr>
+      <w:r>
+        <w:rPr>
+          <w:sz w:val="22"/>
+          <w:szCs w:val="22"/>
+        </w:rPr>
+        <w:t xml:space="preserve">I also plotted the ROC curve for all the models to have a better understanding </w:t>
+      </w:r>
+      <w:r>
+        <w:rPr>
+          <w:sz w:val="22"/>
+          <w:szCs w:val="22"/>
+        </w:rPr>
+        <w:t xml:space="preserve">of </w:t>
+      </w:r>
+      <w:r>
+        <w:rPr>
+          <w:sz w:val="22"/>
+          <w:szCs w:val="22"/>
+        </w:rPr>
+        <w:t xml:space="preserve">the trade-off between the True Positive rate and </w:t>
+      </w:r>
+      <w:r>
+        <w:rPr>
+          <w:sz w:val="22"/>
+          <w:szCs w:val="22"/>
+        </w:rPr>
+        <w:t xml:space="preserve">the </w:t>
+      </w:r>
+      <w:r>
+        <w:rPr>
+          <w:sz w:val="22"/>
+          <w:szCs w:val="22"/>
+        </w:rPr>
+        <w:t xml:space="preserve">False Positive rate. Noticed the benchmark logistic regression model appeared to </w:t>
+      </w:r>
+      <w:r>
+        <w:rPr>
+          <w:sz w:val="22"/>
+          <w:szCs w:val="22"/>
+        </w:rPr>
+        <w:t xml:space="preserve">be further away from the top left, indicating that it had the worst performance. </w:t>
+      </w:r>
+      <w:r>
+        <w:rPr>
+          <w:sz w:val="22"/>
+          <w:szCs w:val="22"/>
+        </w:rPr>
+        <w:t xml:space="preserve">Interestingly, the Random Forests model (green), appears to be the model that’s closest to the top when the False Positive rate &gt; 0.8.  </w:t>
       </w:r>
     </w:p>
     <w:p/>
@@ -8924,10 +9452,6 @@
     <w:p/>
     <w:p/>
     <w:p/>
-    <w:p/>
-    <w:p/>
-    <w:p/>
-    <w:p/>
     <w:p>
       <w:pPr>
         <w:jc w:val="both"/>
@@ -8958,12 +9482,130 @@
     </w:p>
     <w:p/>
     <w:p>
+      <w:pPr>
+        <w:rPr>
+          <w:sz w:val="22"/>
+          <w:szCs w:val="22"/>
+        </w:rPr>
+      </w:pPr>
+      <w:r>
+        <w:rPr>
+          <w:sz w:val="22"/>
+          <w:szCs w:val="22"/>
+        </w:rPr>
+        <w:t xml:space="preserve">The model I chose for deployment was the finely tuned </w:t>
+      </w:r>
+      <w:proofErr w:type="gramStart"/>
+      <w:r>
+        <w:rPr>
+          <w:sz w:val="22"/>
+          <w:szCs w:val="22"/>
+        </w:rPr>
+        <w:t>Random forest</w:t>
+      </w:r>
+      <w:proofErr w:type="gramEnd"/>
+      <w:r>
+        <w:rPr>
+          <w:sz w:val="22"/>
+          <w:szCs w:val="22"/>
+        </w:rPr>
+        <w:t xml:space="preserve"> model due to its top performance in terms of AUC score. </w:t>
+      </w:r>
+    </w:p>
+    <w:p>
+      <w:pPr>
+        <w:rPr>
+          <w:sz w:val="22"/>
+          <w:szCs w:val="22"/>
+        </w:rPr>
+      </w:pPr>
+      <w:r>
+        <w:rPr>
+          <w:sz w:val="22"/>
+          <w:szCs w:val="22"/>
+        </w:rPr>
+        <w:t>I then saved the model in a pickle file and then built</w:t>
+      </w:r>
+      <w:r>
+        <w:rPr>
+          <w:sz w:val="22"/>
+          <w:szCs w:val="22"/>
+        </w:rPr>
+        <w:t xml:space="preserve"> a web app </w:t>
+      </w:r>
+      <w:r>
+        <w:rPr>
+          <w:sz w:val="22"/>
+          <w:szCs w:val="22"/>
+        </w:rPr>
+        <w:t xml:space="preserve">using </w:t>
+      </w:r>
+      <w:proofErr w:type="spellStart"/>
+      <w:r>
+        <w:rPr>
+          <w:sz w:val="22"/>
+          <w:szCs w:val="22"/>
+        </w:rPr>
+        <w:t>Streamlit</w:t>
+      </w:r>
+      <w:proofErr w:type="spellEnd"/>
+      <w:r>
+        <w:rPr>
+          <w:sz w:val="22"/>
+          <w:szCs w:val="22"/>
+        </w:rPr>
+        <w:t xml:space="preserve"> so that any user could use the model for predictions. I also only used the features selected by recursive feature elimination to minimise the options needed for predictions. </w:t>
+      </w:r>
+    </w:p>
+    <w:p>
+      <w:pPr>
+        <w:rPr>
+          <w:sz w:val="22"/>
+          <w:szCs w:val="22"/>
+        </w:rPr>
+      </w:pPr>
+    </w:p>
+    <w:p>
+      <w:pPr>
+        <w:rPr>
+          <w:sz w:val="22"/>
+          <w:szCs w:val="22"/>
+        </w:rPr>
+      </w:pPr>
+      <w:r>
+        <w:rPr>
+          <w:sz w:val="22"/>
+          <w:szCs w:val="22"/>
+        </w:rPr>
+        <w:t xml:space="preserve">Instructions on how to run the app can be found in the README.md. </w:t>
+      </w:r>
+    </w:p>
+    <w:p>
+      <w:pPr>
+        <w:rPr>
+          <w:sz w:val="22"/>
+          <w:szCs w:val="22"/>
+        </w:rPr>
+      </w:pPr>
+    </w:p>
+    <w:p>
+      <w:pPr>
+        <w:rPr>
+          <w:sz w:val="22"/>
+          <w:szCs w:val="22"/>
+        </w:rPr>
+      </w:pPr>
+    </w:p>
+    <w:p>
+      <w:pPr>
+        <w:pStyle w:val="Heading2"/>
+      </w:pPr>
       <w:r>
         <w:rPr>
           <w:noProof/>
         </w:rPr>
         <w:drawing>
-          <wp:inline distT="0" distB="0" distL="0" distR="0" wp14:anchorId="23700051" wp14:editId="33ACAE93">
+          <wp:inline distT="0" distB="0" distL="0" distR="0" wp14:anchorId="1CFFA3E5" wp14:editId="3C477F47">
             <wp:extent cx="5731510" cy="6080760"/>
             <wp:effectExtent l="0" t="0" r="0" b="2540"/>
             <wp:docPr id="18" name="Picture 18" descr="A screenshot of a computer&#10;&#10;Description automatically generated with medium confidence"/>
@@ -9005,32 +9647,1383 @@
         </w:drawing>
       </w:r>
     </w:p>
+    <w:p>
+      <w:pPr>
+        <w:pStyle w:val="Caption"/>
+        <w:jc w:val="center"/>
+      </w:pPr>
+      <w:r>
+        <w:t xml:space="preserve">Figure </w:t>
+      </w:r>
+      <w:fldSimple w:instr=" SEQ Figure \* ARABIC ">
+        <w:r>
+          <w:rPr>
+            <w:noProof/>
+          </w:rPr>
+          <w:t>12</w:t>
+        </w:r>
+      </w:fldSimple>
+      <w:r>
+        <w:t xml:space="preserve">: Screenshot of the UI built for the churn prediction model using </w:t>
+      </w:r>
+      <w:proofErr w:type="spellStart"/>
+      <w:r>
+        <w:t>streamlit</w:t>
+      </w:r>
+      <w:proofErr w:type="spellEnd"/>
+    </w:p>
+    <w:p>
+      <w:pPr>
+        <w:pStyle w:val="Heading2"/>
+      </w:pPr>
+    </w:p>
+    <w:p/>
+    <w:p>
+      <w:pPr>
+        <w:pStyle w:val="Heading2"/>
+      </w:pPr>
+      <w:r>
+        <w:lastRenderedPageBreak/>
+        <w:t>5.</w:t>
+      </w:r>
+      <w:r>
+        <w:t xml:space="preserve"> </w:t>
+      </w:r>
+      <w:r>
+        <w:t xml:space="preserve">Conclusions and </w:t>
+      </w:r>
+      <w:r>
+        <w:t>j</w:t>
+      </w:r>
+      <w:r>
+        <w:t>ustification</w:t>
+      </w:r>
+    </w:p>
+    <w:p/>
+    <w:p>
+      <w:pPr>
+        <w:jc w:val="both"/>
+      </w:pPr>
+      <w:r>
+        <w:t xml:space="preserve">This project focused on tackling the churn problem by building a classification machine-learning model that was able to predict churn with an accuracy of 97% and an AUC score of 91.6% on the validation set. The results indicate the final Random Forest model is able to generalise well and provide a lot of value for the telecommunication business given that cost acquisition costs are pretty </w:t>
+      </w:r>
+      <w:proofErr w:type="gramStart"/>
+      <w:r>
+        <w:t>high</w:t>
+      </w:r>
+      <w:proofErr w:type="gramEnd"/>
+      <w:r>
+        <w:t xml:space="preserve"> and retention is very important.</w:t>
+      </w:r>
+      <w:r>
+        <w:t xml:space="preserve"> Interestingly the ensemble voting classifier was not the top performer, thus highlighting that its ensemble method was outperformed by the bagging method seen in the random forests. </w:t>
+      </w:r>
+      <w:r>
+        <w:t xml:space="preserve">Importantly, the final model beat the benchmark model in terms of performance and is considered an excellent model for industry standards, given that there was no solution in place before. </w:t>
+      </w:r>
+    </w:p>
     <w:p/>
     <w:p/>
+    <w:p/>
     <w:p>
       <w:pPr>
         <w:pStyle w:val="Heading1"/>
       </w:pPr>
       <w:r>
-        <w:t>5. Conclusion</w:t>
+        <w:t>6</w:t>
+      </w:r>
+      <w:r>
+        <w:t xml:space="preserve">. </w:t>
+      </w:r>
+      <w:r>
+        <w:t>References</w:t>
       </w:r>
     </w:p>
     <w:p/>
     <w:p>
       <w:pPr>
-        <w:pStyle w:val="Heading1"/>
-      </w:pPr>
-      <w:r>
-        <w:t>6</w:t>
-      </w:r>
-      <w:r>
-        <w:t xml:space="preserve">. </w:t>
-      </w:r>
-      <w:r>
-        <w:t>References</w:t>
+        <w:rPr>
+          <w:rFonts w:ascii="Segoe UI" w:hAnsi="Segoe UI" w:cs="Segoe UI"/>
+          <w:sz w:val="22"/>
+          <w:szCs w:val="22"/>
+        </w:rPr>
+      </w:pPr>
+      <w:r>
+        <w:rPr>
+          <w:rFonts w:ascii="Segoe UI" w:hAnsi="Segoe UI" w:cs="Segoe UI"/>
+          <w:sz w:val="22"/>
+          <w:szCs w:val="22"/>
+        </w:rPr>
+        <w:t xml:space="preserve">1. </w:t>
+      </w:r>
+      <w:proofErr w:type="spellStart"/>
+      <w:r>
+        <w:rPr>
+          <w:rFonts w:ascii="Segoe UI" w:hAnsi="Segoe UI" w:cs="Segoe UI"/>
+          <w:sz w:val="22"/>
+          <w:szCs w:val="22"/>
+        </w:rPr>
+        <w:t>Gerpott</w:t>
+      </w:r>
+      <w:proofErr w:type="spellEnd"/>
+      <w:r>
+        <w:rPr>
+          <w:rFonts w:ascii="Segoe UI" w:hAnsi="Segoe UI" w:cs="Segoe UI"/>
+          <w:sz w:val="22"/>
+          <w:szCs w:val="22"/>
+        </w:rPr>
+        <w:t xml:space="preserve"> TJ, Rams W, Schindler A. Customer retention, loyalty, and satisfaction in the German mobile cellular telecommunications market. </w:t>
+      </w:r>
+      <w:proofErr w:type="spellStart"/>
+      <w:r>
+        <w:rPr>
+          <w:rFonts w:ascii="Segoe UI" w:hAnsi="Segoe UI" w:cs="Segoe UI"/>
+          <w:sz w:val="22"/>
+          <w:szCs w:val="22"/>
+        </w:rPr>
+        <w:t>Telecommun</w:t>
+      </w:r>
+      <w:proofErr w:type="spellEnd"/>
+      <w:r>
+        <w:rPr>
+          <w:rFonts w:ascii="Segoe UI" w:hAnsi="Segoe UI" w:cs="Segoe UI"/>
+          <w:sz w:val="22"/>
+          <w:szCs w:val="22"/>
+        </w:rPr>
+        <w:t xml:space="preserve"> Policy. </w:t>
+      </w:r>
+      <w:proofErr w:type="gramStart"/>
+      <w:r>
+        <w:rPr>
+          <w:rFonts w:ascii="Segoe UI" w:hAnsi="Segoe UI" w:cs="Segoe UI"/>
+          <w:sz w:val="22"/>
+          <w:szCs w:val="22"/>
+        </w:rPr>
+        <w:t>2001;25:249</w:t>
+      </w:r>
+      <w:proofErr w:type="gramEnd"/>
+      <w:r>
+        <w:rPr>
+          <w:rFonts w:ascii="Segoe UI" w:hAnsi="Segoe UI" w:cs="Segoe UI"/>
+          <w:sz w:val="22"/>
+          <w:szCs w:val="22"/>
+        </w:rPr>
+        <w:t>–69</w:t>
+      </w:r>
+    </w:p>
+    <w:p>
+      <w:pPr>
+        <w:rPr>
+          <w:rFonts w:ascii="Segoe UI" w:hAnsi="Segoe UI" w:cs="Segoe UI"/>
+          <w:sz w:val="22"/>
+          <w:szCs w:val="22"/>
+        </w:rPr>
+      </w:pPr>
+    </w:p>
+    <w:p>
+      <w:pPr>
+        <w:rPr>
+          <w:rFonts w:ascii="Segoe UI" w:hAnsi="Segoe UI" w:cs="Segoe UI"/>
+          <w:sz w:val="22"/>
+          <w:szCs w:val="22"/>
+        </w:rPr>
+      </w:pPr>
+      <w:r>
+        <w:rPr>
+          <w:rFonts w:ascii="Segoe UI" w:hAnsi="Segoe UI" w:cs="Segoe UI"/>
+          <w:sz w:val="22"/>
+          <w:szCs w:val="22"/>
+        </w:rPr>
+        <w:t xml:space="preserve">2. Wei CP, Chiu IT. Turning telecommunications call details to churn prediction: a data </w:t>
+      </w:r>
+    </w:p>
+    <w:p>
+      <w:pPr>
+        <w:rPr>
+          <w:rFonts w:ascii="Segoe UI" w:hAnsi="Segoe UI" w:cs="Segoe UI"/>
+          <w:sz w:val="22"/>
+          <w:szCs w:val="22"/>
+        </w:rPr>
+      </w:pPr>
+      <w:r>
+        <w:rPr>
+          <w:rFonts w:ascii="Segoe UI" w:hAnsi="Segoe UI" w:cs="Segoe UI"/>
+          <w:sz w:val="22"/>
+          <w:szCs w:val="22"/>
+        </w:rPr>
+        <w:t xml:space="preserve">mining approach. Expert </w:t>
+      </w:r>
+      <w:proofErr w:type="spellStart"/>
+      <w:r>
+        <w:rPr>
+          <w:rFonts w:ascii="Segoe UI" w:hAnsi="Segoe UI" w:cs="Segoe UI"/>
+          <w:sz w:val="22"/>
+          <w:szCs w:val="22"/>
+        </w:rPr>
+        <w:t>Syst</w:t>
+      </w:r>
+      <w:proofErr w:type="spellEnd"/>
+      <w:r>
+        <w:rPr>
+          <w:rFonts w:ascii="Segoe UI" w:hAnsi="Segoe UI" w:cs="Segoe UI"/>
+          <w:sz w:val="22"/>
+          <w:szCs w:val="22"/>
+        </w:rPr>
+        <w:t xml:space="preserve"> Appl. 2002;23(2):103–12.</w:t>
+      </w:r>
+    </w:p>
+    <w:p>
+      <w:pPr>
+        <w:rPr>
+          <w:rFonts w:ascii="Segoe UI" w:hAnsi="Segoe UI" w:cs="Segoe UI"/>
+          <w:sz w:val="22"/>
+          <w:szCs w:val="22"/>
+        </w:rPr>
+      </w:pPr>
+    </w:p>
+    <w:p>
+      <w:pPr>
+        <w:rPr>
+          <w:rFonts w:ascii="Segoe UI" w:hAnsi="Segoe UI" w:cs="Segoe UI"/>
+          <w:sz w:val="22"/>
+          <w:szCs w:val="22"/>
+        </w:rPr>
+      </w:pPr>
+      <w:r>
+        <w:rPr>
+          <w:rFonts w:ascii="Segoe UI" w:hAnsi="Segoe UI" w:cs="Segoe UI"/>
+          <w:sz w:val="22"/>
+          <w:szCs w:val="22"/>
+        </w:rPr>
+        <w:t xml:space="preserve">3. </w:t>
+      </w:r>
+      <w:proofErr w:type="spellStart"/>
+      <w:r>
+        <w:rPr>
+          <w:rFonts w:ascii="Segoe UI" w:hAnsi="Segoe UI" w:cs="Segoe UI"/>
+          <w:sz w:val="22"/>
+          <w:szCs w:val="22"/>
+        </w:rPr>
+        <w:t>Brandusoiu</w:t>
+      </w:r>
+      <w:proofErr w:type="spellEnd"/>
+      <w:r>
+        <w:rPr>
+          <w:rFonts w:ascii="Segoe UI" w:hAnsi="Segoe UI" w:cs="Segoe UI"/>
+          <w:sz w:val="22"/>
+          <w:szCs w:val="22"/>
+        </w:rPr>
+        <w:t xml:space="preserve"> I, </w:t>
+      </w:r>
+      <w:proofErr w:type="spellStart"/>
+      <w:r>
+        <w:rPr>
+          <w:rFonts w:ascii="Segoe UI" w:hAnsi="Segoe UI" w:cs="Segoe UI"/>
+          <w:sz w:val="22"/>
+          <w:szCs w:val="22"/>
+        </w:rPr>
+        <w:t>Toderean</w:t>
+      </w:r>
+      <w:proofErr w:type="spellEnd"/>
+      <w:r>
+        <w:rPr>
+          <w:rFonts w:ascii="Segoe UI" w:hAnsi="Segoe UI" w:cs="Segoe UI"/>
+          <w:sz w:val="22"/>
+          <w:szCs w:val="22"/>
+        </w:rPr>
+        <w:t xml:space="preserve"> G, Ha B. Methods for churn prediction in the prepaid mobile telecommunications industry. In: International conference on communications. 2016. p. 97–100.</w:t>
+      </w:r>
+    </w:p>
+    <w:p>
+      <w:pPr>
+        <w:rPr>
+          <w:rFonts w:ascii="Segoe UI" w:hAnsi="Segoe UI" w:cs="Segoe UI"/>
+          <w:sz w:val="22"/>
+          <w:szCs w:val="22"/>
+        </w:rPr>
+      </w:pPr>
+    </w:p>
+    <w:p>
+      <w:pPr>
+        <w:rPr>
+          <w:rFonts w:ascii="Segoe UI" w:hAnsi="Segoe UI" w:cs="Segoe UI"/>
+          <w:sz w:val="22"/>
+          <w:szCs w:val="22"/>
+        </w:rPr>
+      </w:pPr>
+      <w:r>
+        <w:rPr>
+          <w:rFonts w:ascii="Segoe UI" w:hAnsi="Segoe UI" w:cs="Segoe UI"/>
+          <w:sz w:val="22"/>
+          <w:szCs w:val="22"/>
+        </w:rPr>
+        <w:t>4. He Y, He Z, Zhang D. A study on prediction of customer churn in fixed communication network based on data mining. In: Sixth international conference on fuzzy systems and knowledge discovery, vol. 1. 2009. p. 92–4.</w:t>
+      </w:r>
+    </w:p>
+    <w:p>
+      <w:pPr>
+        <w:rPr>
+          <w:rFonts w:ascii="Segoe UI" w:hAnsi="Segoe UI" w:cs="Segoe UI"/>
+          <w:sz w:val="22"/>
+          <w:szCs w:val="22"/>
+        </w:rPr>
+      </w:pPr>
+    </w:p>
+    <w:p>
+      <w:pPr>
+        <w:rPr>
+          <w:rFonts w:ascii="Segoe UI" w:hAnsi="Segoe UI" w:cs="Segoe UI"/>
+          <w:sz w:val="22"/>
+          <w:szCs w:val="22"/>
+        </w:rPr>
+      </w:pPr>
+      <w:r>
+        <w:rPr>
+          <w:rFonts w:ascii="Segoe UI" w:hAnsi="Segoe UI" w:cs="Segoe UI"/>
+          <w:sz w:val="22"/>
+          <w:szCs w:val="22"/>
+        </w:rPr>
+        <w:t xml:space="preserve">5. Idris A, Khan A, Lee YS. Genetic programming and </w:t>
+      </w:r>
+      <w:proofErr w:type="spellStart"/>
+      <w:r>
+        <w:rPr>
+          <w:rFonts w:ascii="Segoe UI" w:hAnsi="Segoe UI" w:cs="Segoe UI"/>
+          <w:sz w:val="22"/>
+          <w:szCs w:val="22"/>
+        </w:rPr>
+        <w:t>adaboosting</w:t>
+      </w:r>
+      <w:proofErr w:type="spellEnd"/>
+      <w:r>
+        <w:rPr>
+          <w:rFonts w:ascii="Segoe UI" w:hAnsi="Segoe UI" w:cs="Segoe UI"/>
+          <w:sz w:val="22"/>
+          <w:szCs w:val="22"/>
+        </w:rPr>
+        <w:t xml:space="preserve"> based churn prediction for telecom. In: IEEE international conference on systems, man, and cybernetics (SMC). 2012. p. 1328–32.</w:t>
+      </w:r>
+    </w:p>
+    <w:p>
+      <w:pPr>
+        <w:rPr>
+          <w:rFonts w:ascii="Segoe UI" w:hAnsi="Segoe UI" w:cs="Segoe UI"/>
+          <w:sz w:val="22"/>
+          <w:szCs w:val="22"/>
+        </w:rPr>
+      </w:pPr>
+    </w:p>
+    <w:p>
+      <w:pPr>
+        <w:rPr>
+          <w:rFonts w:ascii="Segoe UI" w:hAnsi="Segoe UI" w:cs="Segoe UI"/>
+          <w:sz w:val="22"/>
+          <w:szCs w:val="22"/>
+        </w:rPr>
+      </w:pPr>
+      <w:r>
+        <w:rPr>
+          <w:rFonts w:ascii="Segoe UI" w:hAnsi="Segoe UI" w:cs="Segoe UI"/>
+          <w:sz w:val="22"/>
+          <w:szCs w:val="22"/>
+        </w:rPr>
+        <w:t xml:space="preserve">6. </w:t>
+      </w:r>
+      <w:proofErr w:type="spellStart"/>
+      <w:r>
+        <w:rPr>
+          <w:rFonts w:ascii="Segoe UI" w:hAnsi="Segoe UI" w:cs="Segoe UI"/>
+          <w:sz w:val="22"/>
+          <w:szCs w:val="22"/>
+        </w:rPr>
+        <w:t>Bingquan</w:t>
+      </w:r>
+      <w:proofErr w:type="spellEnd"/>
+      <w:r>
+        <w:rPr>
+          <w:rFonts w:ascii="Segoe UI" w:hAnsi="Segoe UI" w:cs="Segoe UI"/>
+          <w:sz w:val="22"/>
+          <w:szCs w:val="22"/>
+        </w:rPr>
+        <w:t xml:space="preserve"> Huang, </w:t>
+      </w:r>
+      <w:proofErr w:type="spellStart"/>
+      <w:r>
+        <w:rPr>
+          <w:rFonts w:ascii="Segoe UI" w:hAnsi="Segoe UI" w:cs="Segoe UI"/>
+          <w:sz w:val="22"/>
+          <w:szCs w:val="22"/>
+        </w:rPr>
+        <w:t>Mohand</w:t>
+      </w:r>
+      <w:proofErr w:type="spellEnd"/>
+      <w:r>
+        <w:rPr>
+          <w:rFonts w:ascii="Segoe UI" w:hAnsi="Segoe UI" w:cs="Segoe UI"/>
+          <w:sz w:val="22"/>
+          <w:szCs w:val="22"/>
+        </w:rPr>
+        <w:t xml:space="preserve"> Tahar </w:t>
+      </w:r>
+      <w:proofErr w:type="spellStart"/>
+      <w:r>
+        <w:rPr>
+          <w:rFonts w:ascii="Segoe UI" w:hAnsi="Segoe UI" w:cs="Segoe UI"/>
+          <w:sz w:val="22"/>
+          <w:szCs w:val="22"/>
+        </w:rPr>
+        <w:t>Kechadi</w:t>
+      </w:r>
+      <w:proofErr w:type="spellEnd"/>
+      <w:r>
+        <w:rPr>
+          <w:rFonts w:ascii="Segoe UI" w:hAnsi="Segoe UI" w:cs="Segoe UI"/>
+          <w:sz w:val="22"/>
+          <w:szCs w:val="22"/>
+        </w:rPr>
+        <w:t>, Brian Buckley, Customer churn prediction in telecommunications, Expert Systems with Applications, Volume 39, Issue 1,2012, Pages 1414-1425,</w:t>
+      </w:r>
+    </w:p>
+    <w:p>
+      <w:pPr>
+        <w:rPr>
+          <w:rFonts w:ascii="Segoe UI" w:hAnsi="Segoe UI" w:cs="Segoe UI"/>
+          <w:sz w:val="22"/>
+          <w:szCs w:val="22"/>
+        </w:rPr>
+      </w:pPr>
+    </w:p>
+    <w:p>
+      <w:pPr>
+        <w:rPr>
+          <w:rFonts w:ascii="Segoe UI" w:hAnsi="Segoe UI" w:cs="Segoe UI"/>
+          <w:sz w:val="22"/>
+          <w:szCs w:val="22"/>
+        </w:rPr>
+      </w:pPr>
+      <w:r>
+        <w:rPr>
+          <w:rFonts w:ascii="Segoe UI" w:hAnsi="Segoe UI" w:cs="Segoe UI"/>
+          <w:sz w:val="22"/>
+          <w:szCs w:val="22"/>
+        </w:rPr>
+        <w:t xml:space="preserve">7. Ahmad, A.K., </w:t>
+      </w:r>
+      <w:proofErr w:type="spellStart"/>
+      <w:r>
+        <w:rPr>
+          <w:rFonts w:ascii="Segoe UI" w:hAnsi="Segoe UI" w:cs="Segoe UI"/>
+          <w:sz w:val="22"/>
+          <w:szCs w:val="22"/>
+        </w:rPr>
+        <w:t>Jafar</w:t>
+      </w:r>
+      <w:proofErr w:type="spellEnd"/>
+      <w:r>
+        <w:rPr>
+          <w:rFonts w:ascii="Segoe UI" w:hAnsi="Segoe UI" w:cs="Segoe UI"/>
+          <w:sz w:val="22"/>
+          <w:szCs w:val="22"/>
+        </w:rPr>
+        <w:t xml:space="preserve">, A. &amp; </w:t>
+      </w:r>
+      <w:proofErr w:type="spellStart"/>
+      <w:r>
+        <w:rPr>
+          <w:rFonts w:ascii="Segoe UI" w:hAnsi="Segoe UI" w:cs="Segoe UI"/>
+          <w:sz w:val="22"/>
+          <w:szCs w:val="22"/>
+        </w:rPr>
+        <w:t>Aljoumaa</w:t>
+      </w:r>
+      <w:proofErr w:type="spellEnd"/>
+      <w:r>
+        <w:rPr>
+          <w:rFonts w:ascii="Segoe UI" w:hAnsi="Segoe UI" w:cs="Segoe UI"/>
+          <w:sz w:val="22"/>
+          <w:szCs w:val="22"/>
+        </w:rPr>
+        <w:t>, K. Customer churn prediction in telecom using machine learning in big data platform. J Big Data 6, 28 (2019)</w:t>
+      </w:r>
+    </w:p>
+    <w:p>
+      <w:pPr>
+        <w:rPr>
+          <w:rFonts w:ascii="Segoe UI" w:hAnsi="Segoe UI" w:cs="Segoe UI"/>
+          <w:sz w:val="22"/>
+          <w:szCs w:val="22"/>
+        </w:rPr>
+      </w:pPr>
+    </w:p>
+    <w:p>
+      <w:pPr>
+        <w:rPr>
+          <w:rFonts w:ascii="Segoe UI" w:hAnsi="Segoe UI" w:cs="Segoe UI"/>
+          <w:sz w:val="22"/>
+          <w:szCs w:val="22"/>
+        </w:rPr>
+      </w:pPr>
+      <w:r>
+        <w:rPr>
+          <w:rFonts w:ascii="Segoe UI" w:hAnsi="Segoe UI" w:cs="Segoe UI"/>
+          <w:sz w:val="22"/>
+          <w:szCs w:val="22"/>
+        </w:rPr>
+        <w:t xml:space="preserve">8. </w:t>
+      </w:r>
+      <w:proofErr w:type="spellStart"/>
+      <w:r>
+        <w:rPr>
+          <w:rFonts w:ascii="Segoe UI" w:hAnsi="Segoe UI" w:cs="Segoe UI"/>
+          <w:sz w:val="22"/>
+          <w:szCs w:val="22"/>
+        </w:rPr>
+        <w:t>Lalwani</w:t>
+      </w:r>
+      <w:proofErr w:type="spellEnd"/>
+      <w:r>
+        <w:rPr>
+          <w:rFonts w:ascii="Segoe UI" w:hAnsi="Segoe UI" w:cs="Segoe UI"/>
+          <w:sz w:val="22"/>
+          <w:szCs w:val="22"/>
+        </w:rPr>
+        <w:t>, P., Mishra, M.K., Chadha, J.S. et al. Customer churn prediction system: a machine learning approach. Computing 104, 271–294 (2022)</w:t>
+      </w:r>
+    </w:p>
+    <w:p>
+      <w:pPr>
+        <w:rPr>
+          <w:rFonts w:ascii="Segoe UI" w:hAnsi="Segoe UI" w:cs="Segoe UI"/>
+          <w:sz w:val="22"/>
+          <w:szCs w:val="22"/>
+        </w:rPr>
+      </w:pPr>
+    </w:p>
+    <w:p>
+      <w:pPr>
+        <w:rPr>
+          <w:rFonts w:ascii="Segoe UI" w:hAnsi="Segoe UI" w:cs="Segoe UI"/>
+          <w:sz w:val="22"/>
+          <w:szCs w:val="22"/>
+        </w:rPr>
+      </w:pPr>
+      <w:r>
+        <w:rPr>
+          <w:rFonts w:ascii="Segoe UI" w:hAnsi="Segoe UI" w:cs="Segoe UI"/>
+          <w:sz w:val="22"/>
+          <w:szCs w:val="22"/>
+        </w:rPr>
+        <w:lastRenderedPageBreak/>
+        <w:t xml:space="preserve">9. </w:t>
+      </w:r>
+      <w:hyperlink r:id="rId19" w:history="1">
+        <w:r>
+          <w:rPr>
+            <w:rStyle w:val="Hyperlink"/>
+            <w:rFonts w:ascii="Segoe UI" w:hAnsi="Segoe UI" w:cs="Segoe UI"/>
+            <w:sz w:val="22"/>
+            <w:szCs w:val="22"/>
+          </w:rPr>
+          <w:t>https://machinelearningmastery.com/tour-of-evaluation-metrics-for-imbalanced-classification/</w:t>
+        </w:r>
+      </w:hyperlink>
+    </w:p>
+    <w:p>
+      <w:pPr>
+        <w:rPr>
+          <w:rFonts w:ascii="Segoe UI" w:hAnsi="Segoe UI" w:cs="Segoe UI"/>
+          <w:sz w:val="22"/>
+          <w:szCs w:val="22"/>
+        </w:rPr>
+      </w:pPr>
+    </w:p>
+    <w:p>
+      <w:pPr>
+        <w:autoSpaceDE w:val="0"/>
+        <w:autoSpaceDN w:val="0"/>
+        <w:adjustRightInd w:val="0"/>
+        <w:rPr>
+          <w:rFonts w:ascii="Segoe UI" w:hAnsi="Segoe UI" w:cs="Segoe UI"/>
+          <w:sz w:val="22"/>
+          <w:szCs w:val="22"/>
+        </w:rPr>
+      </w:pPr>
+      <w:r>
+        <w:rPr>
+          <w:rFonts w:ascii="Segoe UI" w:hAnsi="Segoe UI" w:cs="Segoe UI"/>
+          <w:sz w:val="22"/>
+          <w:szCs w:val="22"/>
+        </w:rPr>
+        <w:t xml:space="preserve">10. </w:t>
+      </w:r>
+      <w:proofErr w:type="spellStart"/>
+      <w:r>
+        <w:rPr>
+          <w:rFonts w:ascii="Segoe UI" w:hAnsi="Segoe UI" w:cs="Segoe UI"/>
+          <w:sz w:val="22"/>
+          <w:szCs w:val="22"/>
+        </w:rPr>
+        <w:t>Sperandei</w:t>
+      </w:r>
+      <w:proofErr w:type="spellEnd"/>
+      <w:r>
+        <w:rPr>
+          <w:rFonts w:ascii="Segoe UI" w:hAnsi="Segoe UI" w:cs="Segoe UI"/>
+          <w:sz w:val="22"/>
+          <w:szCs w:val="22"/>
+        </w:rPr>
+        <w:t xml:space="preserve"> S. Understanding logistic regression analysis. </w:t>
+      </w:r>
+      <w:proofErr w:type="spellStart"/>
+      <w:r>
+        <w:rPr>
+          <w:rFonts w:ascii="Segoe UI" w:hAnsi="Segoe UI" w:cs="Segoe UI"/>
+          <w:sz w:val="22"/>
+          <w:szCs w:val="22"/>
+        </w:rPr>
+        <w:t>Biochem</w:t>
+      </w:r>
+      <w:proofErr w:type="spellEnd"/>
+      <w:r>
+        <w:rPr>
+          <w:rFonts w:ascii="Segoe UI" w:hAnsi="Segoe UI" w:cs="Segoe UI"/>
+          <w:sz w:val="22"/>
+          <w:szCs w:val="22"/>
+        </w:rPr>
+        <w:t xml:space="preserve"> Med (Zagreb). 2014 Feb 15;24(1):12-8. </w:t>
+      </w:r>
+      <w:proofErr w:type="spellStart"/>
+      <w:r>
+        <w:rPr>
+          <w:rFonts w:ascii="Segoe UI" w:hAnsi="Segoe UI" w:cs="Segoe UI"/>
+          <w:sz w:val="22"/>
+          <w:szCs w:val="22"/>
+        </w:rPr>
+        <w:t>doi</w:t>
+      </w:r>
+      <w:proofErr w:type="spellEnd"/>
+      <w:r>
+        <w:rPr>
+          <w:rFonts w:ascii="Segoe UI" w:hAnsi="Segoe UI" w:cs="Segoe UI"/>
+          <w:sz w:val="22"/>
+          <w:szCs w:val="22"/>
+        </w:rPr>
+        <w:t>: 10.11613/BM.2014.003. PMID: 24627710; PMCID: PMC3936971.</w:t>
+      </w:r>
+    </w:p>
+    <w:p>
+      <w:pPr>
+        <w:autoSpaceDE w:val="0"/>
+        <w:autoSpaceDN w:val="0"/>
+        <w:adjustRightInd w:val="0"/>
+        <w:rPr>
+          <w:rFonts w:ascii="Segoe UI" w:hAnsi="Segoe UI" w:cs="Segoe UI"/>
+          <w:sz w:val="22"/>
+          <w:szCs w:val="22"/>
+        </w:rPr>
+      </w:pPr>
+    </w:p>
+    <w:p>
+      <w:pPr>
+        <w:autoSpaceDE w:val="0"/>
+        <w:autoSpaceDN w:val="0"/>
+        <w:adjustRightInd w:val="0"/>
+        <w:rPr>
+          <w:rFonts w:ascii="Segoe UI" w:hAnsi="Segoe UI" w:cs="Segoe UI"/>
+          <w:sz w:val="22"/>
+          <w:szCs w:val="22"/>
+        </w:rPr>
+      </w:pPr>
+      <w:r>
+        <w:rPr>
+          <w:rFonts w:ascii="Segoe UI" w:hAnsi="Segoe UI" w:cs="Segoe UI"/>
+          <w:sz w:val="22"/>
+          <w:szCs w:val="22"/>
+        </w:rPr>
+        <w:t xml:space="preserve">11. </w:t>
+      </w:r>
+      <w:proofErr w:type="spellStart"/>
+      <w:r>
+        <w:rPr>
+          <w:rFonts w:ascii="Segoe UI" w:hAnsi="Segoe UI" w:cs="Segoe UI"/>
+          <w:sz w:val="22"/>
+          <w:szCs w:val="22"/>
+        </w:rPr>
+        <w:t>Ke</w:t>
+      </w:r>
+      <w:proofErr w:type="spellEnd"/>
+      <w:r>
+        <w:rPr>
+          <w:rFonts w:ascii="Segoe UI" w:hAnsi="Segoe UI" w:cs="Segoe UI"/>
+          <w:sz w:val="22"/>
+          <w:szCs w:val="22"/>
+        </w:rPr>
+        <w:t xml:space="preserve">, </w:t>
+      </w:r>
+      <w:proofErr w:type="spellStart"/>
+      <w:r>
+        <w:rPr>
+          <w:rFonts w:ascii="Segoe UI" w:hAnsi="Segoe UI" w:cs="Segoe UI"/>
+          <w:sz w:val="22"/>
+          <w:szCs w:val="22"/>
+        </w:rPr>
+        <w:t>Guolin</w:t>
+      </w:r>
+      <w:proofErr w:type="spellEnd"/>
+      <w:r>
+        <w:rPr>
+          <w:rFonts w:ascii="Segoe UI" w:hAnsi="Segoe UI" w:cs="Segoe UI"/>
+          <w:sz w:val="22"/>
+          <w:szCs w:val="22"/>
+        </w:rPr>
+        <w:t>, et al. "</w:t>
+      </w:r>
+      <w:proofErr w:type="spellStart"/>
+      <w:r>
+        <w:rPr>
+          <w:rFonts w:ascii="Segoe UI" w:hAnsi="Segoe UI" w:cs="Segoe UI"/>
+          <w:sz w:val="22"/>
+          <w:szCs w:val="22"/>
+        </w:rPr>
+        <w:t>Lightgbm</w:t>
+      </w:r>
+      <w:proofErr w:type="spellEnd"/>
+      <w:r>
+        <w:rPr>
+          <w:rFonts w:ascii="Segoe UI" w:hAnsi="Segoe UI" w:cs="Segoe UI"/>
+          <w:sz w:val="22"/>
+          <w:szCs w:val="22"/>
+        </w:rPr>
+        <w:t>: A highly efficient gradient boosting decision tree." </w:t>
+      </w:r>
+      <w:r>
+        <w:rPr>
+          <w:rFonts w:ascii="Segoe UI" w:hAnsi="Segoe UI" w:cs="Segoe UI"/>
+          <w:i/>
+          <w:iCs/>
+          <w:sz w:val="22"/>
+          <w:szCs w:val="22"/>
+        </w:rPr>
+        <w:t>Advances in neural information processing systems</w:t>
+      </w:r>
+      <w:r>
+        <w:rPr>
+          <w:rFonts w:ascii="Segoe UI" w:hAnsi="Segoe UI" w:cs="Segoe UI"/>
+          <w:sz w:val="22"/>
+          <w:szCs w:val="22"/>
+        </w:rPr>
+        <w:t> 30 (2017).</w:t>
+      </w:r>
+    </w:p>
+    <w:p>
+      <w:pPr>
+        <w:autoSpaceDE w:val="0"/>
+        <w:autoSpaceDN w:val="0"/>
+        <w:adjustRightInd w:val="0"/>
+        <w:rPr>
+          <w:rFonts w:ascii="Segoe UI" w:hAnsi="Segoe UI" w:cs="Segoe UI"/>
+          <w:sz w:val="22"/>
+          <w:szCs w:val="22"/>
+        </w:rPr>
+      </w:pPr>
+    </w:p>
+    <w:p>
+      <w:pPr>
+        <w:autoSpaceDE w:val="0"/>
+        <w:autoSpaceDN w:val="0"/>
+        <w:adjustRightInd w:val="0"/>
+        <w:rPr>
+          <w:rFonts w:ascii="Segoe UI" w:hAnsi="Segoe UI" w:cs="Segoe UI"/>
+          <w:sz w:val="22"/>
+          <w:szCs w:val="22"/>
+        </w:rPr>
+      </w:pPr>
+      <w:r>
+        <w:rPr>
+          <w:rFonts w:ascii="Segoe UI" w:hAnsi="Segoe UI" w:cs="Segoe UI"/>
+          <w:sz w:val="22"/>
+          <w:szCs w:val="22"/>
+        </w:rPr>
+        <w:t xml:space="preserve">12. </w:t>
+      </w:r>
+      <w:proofErr w:type="spellStart"/>
+      <w:r>
+        <w:rPr>
+          <w:rFonts w:ascii="Segoe UI" w:hAnsi="Segoe UI" w:cs="Segoe UI"/>
+          <w:sz w:val="22"/>
+          <w:szCs w:val="22"/>
+        </w:rPr>
+        <w:t>Dorogush</w:t>
+      </w:r>
+      <w:proofErr w:type="spellEnd"/>
+      <w:r>
+        <w:rPr>
+          <w:rFonts w:ascii="Segoe UI" w:hAnsi="Segoe UI" w:cs="Segoe UI"/>
+          <w:sz w:val="22"/>
+          <w:szCs w:val="22"/>
+        </w:rPr>
+        <w:t xml:space="preserve">, Anna Veronika, </w:t>
+      </w:r>
+      <w:proofErr w:type="spellStart"/>
+      <w:r>
+        <w:rPr>
+          <w:rFonts w:ascii="Segoe UI" w:hAnsi="Segoe UI" w:cs="Segoe UI"/>
+          <w:sz w:val="22"/>
+          <w:szCs w:val="22"/>
+        </w:rPr>
+        <w:t>Vasily</w:t>
+      </w:r>
+      <w:proofErr w:type="spellEnd"/>
+      <w:r>
+        <w:rPr>
+          <w:rFonts w:ascii="Segoe UI" w:hAnsi="Segoe UI" w:cs="Segoe UI"/>
+          <w:sz w:val="22"/>
+          <w:szCs w:val="22"/>
+        </w:rPr>
+        <w:t xml:space="preserve"> </w:t>
+      </w:r>
+      <w:proofErr w:type="spellStart"/>
+      <w:r>
+        <w:rPr>
+          <w:rFonts w:ascii="Segoe UI" w:hAnsi="Segoe UI" w:cs="Segoe UI"/>
+          <w:sz w:val="22"/>
+          <w:szCs w:val="22"/>
+        </w:rPr>
+        <w:t>Ershov</w:t>
+      </w:r>
+      <w:proofErr w:type="spellEnd"/>
+      <w:r>
+        <w:rPr>
+          <w:rFonts w:ascii="Segoe UI" w:hAnsi="Segoe UI" w:cs="Segoe UI"/>
+          <w:sz w:val="22"/>
+          <w:szCs w:val="22"/>
+        </w:rPr>
+        <w:t xml:space="preserve">, and Andrey </w:t>
+      </w:r>
+      <w:proofErr w:type="spellStart"/>
+      <w:r>
+        <w:rPr>
+          <w:rFonts w:ascii="Segoe UI" w:hAnsi="Segoe UI" w:cs="Segoe UI"/>
+          <w:sz w:val="22"/>
+          <w:szCs w:val="22"/>
+        </w:rPr>
+        <w:t>Gulin</w:t>
+      </w:r>
+      <w:proofErr w:type="spellEnd"/>
+      <w:r>
+        <w:rPr>
+          <w:rFonts w:ascii="Segoe UI" w:hAnsi="Segoe UI" w:cs="Segoe UI"/>
+          <w:sz w:val="22"/>
+          <w:szCs w:val="22"/>
+        </w:rPr>
+        <w:t>. "</w:t>
+      </w:r>
+      <w:proofErr w:type="spellStart"/>
+      <w:r>
+        <w:rPr>
+          <w:rFonts w:ascii="Segoe UI" w:hAnsi="Segoe UI" w:cs="Segoe UI"/>
+          <w:sz w:val="22"/>
+          <w:szCs w:val="22"/>
+        </w:rPr>
+        <w:t>CatBoost</w:t>
+      </w:r>
+      <w:proofErr w:type="spellEnd"/>
+      <w:r>
+        <w:rPr>
+          <w:rFonts w:ascii="Segoe UI" w:hAnsi="Segoe UI" w:cs="Segoe UI"/>
+          <w:sz w:val="22"/>
+          <w:szCs w:val="22"/>
+        </w:rPr>
+        <w:t>: gradient boosting with categorical features support." </w:t>
+      </w:r>
+      <w:proofErr w:type="spellStart"/>
+      <w:r>
+        <w:rPr>
+          <w:rFonts w:ascii="Segoe UI" w:hAnsi="Segoe UI" w:cs="Segoe UI"/>
+          <w:i/>
+          <w:iCs/>
+          <w:sz w:val="22"/>
+          <w:szCs w:val="22"/>
+        </w:rPr>
+        <w:t>arXiv</w:t>
+      </w:r>
+      <w:proofErr w:type="spellEnd"/>
+      <w:r>
+        <w:rPr>
+          <w:rFonts w:ascii="Segoe UI" w:hAnsi="Segoe UI" w:cs="Segoe UI"/>
+          <w:i/>
+          <w:iCs/>
+          <w:sz w:val="22"/>
+          <w:szCs w:val="22"/>
+        </w:rPr>
+        <w:t xml:space="preserve"> preprint arXiv:1810.11363</w:t>
+      </w:r>
+      <w:r>
+        <w:rPr>
+          <w:rFonts w:ascii="Segoe UI" w:hAnsi="Segoe UI" w:cs="Segoe UI"/>
+          <w:sz w:val="22"/>
+          <w:szCs w:val="22"/>
+        </w:rPr>
+        <w:t> (2018).</w:t>
+      </w:r>
+    </w:p>
+    <w:p>
+      <w:pPr>
+        <w:autoSpaceDE w:val="0"/>
+        <w:autoSpaceDN w:val="0"/>
+        <w:adjustRightInd w:val="0"/>
+        <w:rPr>
+          <w:rFonts w:ascii="Segoe UI" w:hAnsi="Segoe UI" w:cs="Segoe UI"/>
+          <w:sz w:val="22"/>
+          <w:szCs w:val="22"/>
+        </w:rPr>
+      </w:pPr>
+    </w:p>
+    <w:p>
+      <w:pPr>
+        <w:autoSpaceDE w:val="0"/>
+        <w:autoSpaceDN w:val="0"/>
+        <w:adjustRightInd w:val="0"/>
+        <w:rPr>
+          <w:rFonts w:ascii="Segoe UI" w:hAnsi="Segoe UI" w:cs="Segoe UI"/>
+          <w:sz w:val="22"/>
+          <w:szCs w:val="22"/>
+        </w:rPr>
+      </w:pPr>
+      <w:r>
+        <w:rPr>
+          <w:rFonts w:ascii="Segoe UI" w:hAnsi="Segoe UI" w:cs="Segoe UI"/>
+          <w:sz w:val="22"/>
+          <w:szCs w:val="22"/>
+        </w:rPr>
+        <w:t xml:space="preserve">13. </w:t>
+      </w:r>
+      <w:r>
+        <w:rPr>
+          <w:rFonts w:ascii="Segoe UI" w:hAnsi="Segoe UI" w:cs="Segoe UI"/>
+          <w:sz w:val="22"/>
+          <w:szCs w:val="22"/>
+        </w:rPr>
+        <w:t xml:space="preserve">Chen, Tianqi, and Carlos </w:t>
+      </w:r>
+      <w:proofErr w:type="spellStart"/>
+      <w:r>
+        <w:rPr>
+          <w:rFonts w:ascii="Segoe UI" w:hAnsi="Segoe UI" w:cs="Segoe UI"/>
+          <w:sz w:val="22"/>
+          <w:szCs w:val="22"/>
+        </w:rPr>
+        <w:t>Guestrin</w:t>
+      </w:r>
+      <w:proofErr w:type="spellEnd"/>
+      <w:r>
+        <w:rPr>
+          <w:rFonts w:ascii="Segoe UI" w:hAnsi="Segoe UI" w:cs="Segoe UI"/>
+          <w:sz w:val="22"/>
+          <w:szCs w:val="22"/>
+        </w:rPr>
+        <w:t>. "</w:t>
+      </w:r>
+      <w:proofErr w:type="spellStart"/>
+      <w:r>
+        <w:rPr>
+          <w:rFonts w:ascii="Segoe UI" w:hAnsi="Segoe UI" w:cs="Segoe UI"/>
+          <w:sz w:val="22"/>
+          <w:szCs w:val="22"/>
+        </w:rPr>
+        <w:t>Xgboost</w:t>
+      </w:r>
+      <w:proofErr w:type="spellEnd"/>
+      <w:r>
+        <w:rPr>
+          <w:rFonts w:ascii="Segoe UI" w:hAnsi="Segoe UI" w:cs="Segoe UI"/>
+          <w:sz w:val="22"/>
+          <w:szCs w:val="22"/>
+        </w:rPr>
+        <w:t>: A scalable tree boosting system." </w:t>
+      </w:r>
+      <w:r>
+        <w:rPr>
+          <w:rFonts w:ascii="Segoe UI" w:hAnsi="Segoe UI" w:cs="Segoe UI"/>
+          <w:i/>
+          <w:iCs/>
+          <w:sz w:val="22"/>
+          <w:szCs w:val="22"/>
+        </w:rPr>
+        <w:t xml:space="preserve">Proceedings of the 22nd </w:t>
+      </w:r>
+      <w:proofErr w:type="spellStart"/>
+      <w:r>
+        <w:rPr>
+          <w:rFonts w:ascii="Segoe UI" w:hAnsi="Segoe UI" w:cs="Segoe UI"/>
+          <w:i/>
+          <w:iCs/>
+          <w:sz w:val="22"/>
+          <w:szCs w:val="22"/>
+        </w:rPr>
+        <w:t>acm</w:t>
+      </w:r>
+      <w:proofErr w:type="spellEnd"/>
+      <w:r>
+        <w:rPr>
+          <w:rFonts w:ascii="Segoe UI" w:hAnsi="Segoe UI" w:cs="Segoe UI"/>
+          <w:i/>
+          <w:iCs/>
+          <w:sz w:val="22"/>
+          <w:szCs w:val="22"/>
+        </w:rPr>
+        <w:t xml:space="preserve"> </w:t>
+      </w:r>
+      <w:proofErr w:type="spellStart"/>
+      <w:r>
+        <w:rPr>
+          <w:rFonts w:ascii="Segoe UI" w:hAnsi="Segoe UI" w:cs="Segoe UI"/>
+          <w:i/>
+          <w:iCs/>
+          <w:sz w:val="22"/>
+          <w:szCs w:val="22"/>
+        </w:rPr>
+        <w:t>sigkdd</w:t>
+      </w:r>
+      <w:proofErr w:type="spellEnd"/>
+      <w:r>
+        <w:rPr>
+          <w:rFonts w:ascii="Segoe UI" w:hAnsi="Segoe UI" w:cs="Segoe UI"/>
+          <w:i/>
+          <w:iCs/>
+          <w:sz w:val="22"/>
+          <w:szCs w:val="22"/>
+        </w:rPr>
+        <w:t xml:space="preserve"> international conference on knowledge discovery and data mining</w:t>
+      </w:r>
+      <w:r>
+        <w:rPr>
+          <w:rFonts w:ascii="Segoe UI" w:hAnsi="Segoe UI" w:cs="Segoe UI"/>
+          <w:sz w:val="22"/>
+          <w:szCs w:val="22"/>
+        </w:rPr>
+        <w:t>. 2016.</w:t>
+      </w:r>
+    </w:p>
+    <w:p>
+      <w:pPr>
+        <w:autoSpaceDE w:val="0"/>
+        <w:autoSpaceDN w:val="0"/>
+        <w:adjustRightInd w:val="0"/>
+        <w:rPr>
+          <w:rFonts w:ascii="Segoe UI" w:hAnsi="Segoe UI" w:cs="Segoe UI"/>
+          <w:sz w:val="22"/>
+          <w:szCs w:val="22"/>
+        </w:rPr>
+      </w:pPr>
+    </w:p>
+    <w:p>
+      <w:pPr>
+        <w:autoSpaceDE w:val="0"/>
+        <w:autoSpaceDN w:val="0"/>
+        <w:adjustRightInd w:val="0"/>
+        <w:rPr>
+          <w:rFonts w:ascii="Segoe UI" w:hAnsi="Segoe UI" w:cs="Segoe UI"/>
+          <w:sz w:val="22"/>
+          <w:szCs w:val="22"/>
+        </w:rPr>
+      </w:pPr>
+      <w:r>
+        <w:rPr>
+          <w:rFonts w:ascii="Segoe UI" w:hAnsi="Segoe UI" w:cs="Segoe UI"/>
+          <w:sz w:val="22"/>
+          <w:szCs w:val="22"/>
+        </w:rPr>
+        <w:t xml:space="preserve">14. </w:t>
+      </w:r>
+      <w:proofErr w:type="spellStart"/>
+      <w:r>
+        <w:rPr>
+          <w:rFonts w:ascii="Segoe UI" w:hAnsi="Segoe UI" w:cs="Segoe UI"/>
+          <w:sz w:val="22"/>
+          <w:szCs w:val="22"/>
+        </w:rPr>
+        <w:t>Breiman</w:t>
+      </w:r>
+      <w:proofErr w:type="spellEnd"/>
+      <w:r>
+        <w:rPr>
+          <w:rFonts w:ascii="Segoe UI" w:hAnsi="Segoe UI" w:cs="Segoe UI"/>
+          <w:sz w:val="22"/>
+          <w:szCs w:val="22"/>
+        </w:rPr>
+        <w:t>, Leo. "Random forests." </w:t>
+      </w:r>
+      <w:r>
+        <w:rPr>
+          <w:rFonts w:ascii="Segoe UI" w:hAnsi="Segoe UI" w:cs="Segoe UI"/>
+          <w:i/>
+          <w:iCs/>
+          <w:sz w:val="22"/>
+          <w:szCs w:val="22"/>
+        </w:rPr>
+        <w:t>Machine learning</w:t>
+      </w:r>
+      <w:r>
+        <w:rPr>
+          <w:rFonts w:ascii="Segoe UI" w:hAnsi="Segoe UI" w:cs="Segoe UI"/>
+          <w:sz w:val="22"/>
+          <w:szCs w:val="22"/>
+        </w:rPr>
+        <w:t> 45.1 (2001): 5-32.</w:t>
+      </w:r>
+    </w:p>
+    <w:p>
+      <w:pPr>
+        <w:autoSpaceDE w:val="0"/>
+        <w:autoSpaceDN w:val="0"/>
+        <w:adjustRightInd w:val="0"/>
+        <w:rPr>
+          <w:rFonts w:ascii="Segoe UI" w:hAnsi="Segoe UI" w:cs="Segoe UI"/>
+          <w:sz w:val="22"/>
+          <w:szCs w:val="22"/>
+        </w:rPr>
+      </w:pPr>
+    </w:p>
+    <w:p>
+      <w:pPr>
+        <w:autoSpaceDE w:val="0"/>
+        <w:autoSpaceDN w:val="0"/>
+        <w:adjustRightInd w:val="0"/>
+        <w:rPr>
+          <w:rFonts w:ascii="Segoe UI" w:hAnsi="Segoe UI" w:cs="Segoe UI"/>
+          <w:sz w:val="22"/>
+          <w:szCs w:val="22"/>
+        </w:rPr>
+      </w:pPr>
+      <w:r>
+        <w:rPr>
+          <w:rFonts w:ascii="Segoe UI" w:hAnsi="Segoe UI" w:cs="Segoe UI"/>
+          <w:sz w:val="22"/>
+          <w:szCs w:val="22"/>
+        </w:rPr>
+        <w:t xml:space="preserve">15. </w:t>
+      </w:r>
+      <w:proofErr w:type="spellStart"/>
+      <w:r>
+        <w:rPr>
+          <w:rFonts w:ascii="Segoe UI" w:hAnsi="Segoe UI" w:cs="Segoe UI"/>
+          <w:sz w:val="22"/>
+          <w:szCs w:val="22"/>
+        </w:rPr>
+        <w:t>Dietterich</w:t>
+      </w:r>
+      <w:proofErr w:type="spellEnd"/>
+      <w:r>
+        <w:rPr>
+          <w:rFonts w:ascii="Segoe UI" w:hAnsi="Segoe UI" w:cs="Segoe UI"/>
+          <w:sz w:val="22"/>
+          <w:szCs w:val="22"/>
+        </w:rPr>
+        <w:t>, Thomas G. "Ensemble methods in machine learning." </w:t>
+      </w:r>
+      <w:r>
+        <w:rPr>
+          <w:rFonts w:ascii="Segoe UI" w:hAnsi="Segoe UI" w:cs="Segoe UI"/>
+          <w:i/>
+          <w:iCs/>
+          <w:sz w:val="22"/>
+          <w:szCs w:val="22"/>
+        </w:rPr>
+        <w:t>International workshop on multiple classifier systems</w:t>
+      </w:r>
+      <w:r>
+        <w:rPr>
+          <w:rFonts w:ascii="Segoe UI" w:hAnsi="Segoe UI" w:cs="Segoe UI"/>
+          <w:sz w:val="22"/>
+          <w:szCs w:val="22"/>
+        </w:rPr>
+        <w:t>. Springer, Berlin, Heidelberg, 2000.</w:t>
+      </w:r>
+    </w:p>
+    <w:p>
+      <w:pPr>
+        <w:rPr>
+          <w:rFonts w:ascii="Segoe UI" w:hAnsi="Segoe UI" w:cs="Segoe UI"/>
+          <w:sz w:val="22"/>
+          <w:szCs w:val="22"/>
+        </w:rPr>
+      </w:pPr>
+    </w:p>
+    <w:p>
+      <w:pPr>
+        <w:rPr>
+          <w:rFonts w:ascii="Segoe UI" w:hAnsi="Segoe UI" w:cs="Segoe UI"/>
+          <w:sz w:val="22"/>
+          <w:szCs w:val="22"/>
+        </w:rPr>
+      </w:pPr>
+      <w:r>
+        <w:rPr>
+          <w:rFonts w:ascii="Segoe UI" w:hAnsi="Segoe UI" w:cs="Segoe UI"/>
+          <w:sz w:val="22"/>
+          <w:szCs w:val="22"/>
+        </w:rPr>
+        <w:t xml:space="preserve">16. </w:t>
+      </w:r>
+      <w:r>
+        <w:rPr>
+          <w:rFonts w:ascii="Segoe UI" w:hAnsi="Segoe UI" w:cs="Segoe UI"/>
+          <w:sz w:val="22"/>
+          <w:szCs w:val="22"/>
+        </w:rPr>
+        <w:t>https://streamlit.io/</w:t>
+      </w:r>
+    </w:p>
+    <w:p>
+      <w:pPr>
+        <w:rPr>
+          <w:rFonts w:ascii="Segoe UI" w:hAnsi="Segoe UI" w:cs="Segoe UI"/>
+          <w:sz w:val="22"/>
+          <w:szCs w:val="22"/>
+        </w:rPr>
+      </w:pPr>
+    </w:p>
+    <w:p>
+      <w:pPr>
+        <w:rPr>
+          <w:rFonts w:ascii="Segoe UI" w:hAnsi="Segoe UI" w:cs="Segoe UI"/>
+          <w:sz w:val="22"/>
+          <w:szCs w:val="22"/>
+        </w:rPr>
+      </w:pPr>
+      <w:r>
+        <w:rPr>
+          <w:rFonts w:ascii="Segoe UI" w:hAnsi="Segoe UI" w:cs="Segoe UI"/>
+          <w:sz w:val="22"/>
+          <w:szCs w:val="22"/>
+        </w:rPr>
+        <w:t xml:space="preserve">17. </w:t>
+      </w:r>
+      <w:r>
+        <w:rPr>
+          <w:rFonts w:ascii="Segoe UI" w:hAnsi="Segoe UI" w:cs="Segoe UI"/>
+          <w:color w:val="222222"/>
+          <w:sz w:val="22"/>
+          <w:szCs w:val="22"/>
+          <w:shd w:val="clear" w:color="auto" w:fill="FFFFFF"/>
+        </w:rPr>
+        <w:t xml:space="preserve">Chen, </w:t>
+      </w:r>
+      <w:proofErr w:type="spellStart"/>
+      <w:r>
+        <w:rPr>
+          <w:rFonts w:ascii="Segoe UI" w:hAnsi="Segoe UI" w:cs="Segoe UI"/>
+          <w:color w:val="222222"/>
+          <w:sz w:val="22"/>
+          <w:szCs w:val="22"/>
+          <w:shd w:val="clear" w:color="auto" w:fill="FFFFFF"/>
+        </w:rPr>
+        <w:t>Xue</w:t>
+      </w:r>
+      <w:proofErr w:type="spellEnd"/>
+      <w:r>
+        <w:rPr>
+          <w:rFonts w:ascii="Segoe UI" w:hAnsi="Segoe UI" w:cs="Segoe UI"/>
+          <w:color w:val="222222"/>
+          <w:sz w:val="22"/>
+          <w:szCs w:val="22"/>
+          <w:shd w:val="clear" w:color="auto" w:fill="FFFFFF"/>
+        </w:rPr>
+        <w:t xml:space="preserve">-wen, and Jong Cheol </w:t>
+      </w:r>
+      <w:proofErr w:type="spellStart"/>
+      <w:r>
+        <w:rPr>
+          <w:rFonts w:ascii="Segoe UI" w:hAnsi="Segoe UI" w:cs="Segoe UI"/>
+          <w:color w:val="222222"/>
+          <w:sz w:val="22"/>
+          <w:szCs w:val="22"/>
+          <w:shd w:val="clear" w:color="auto" w:fill="FFFFFF"/>
+        </w:rPr>
+        <w:t>Jeong</w:t>
+      </w:r>
+      <w:proofErr w:type="spellEnd"/>
+      <w:r>
+        <w:rPr>
+          <w:rFonts w:ascii="Segoe UI" w:hAnsi="Segoe UI" w:cs="Segoe UI"/>
+          <w:color w:val="222222"/>
+          <w:sz w:val="22"/>
+          <w:szCs w:val="22"/>
+          <w:shd w:val="clear" w:color="auto" w:fill="FFFFFF"/>
+        </w:rPr>
+        <w:t>. "Enhanced recursive feature elimination." </w:t>
+      </w:r>
+      <w:r>
+        <w:rPr>
+          <w:rFonts w:ascii="Segoe UI" w:hAnsi="Segoe UI" w:cs="Segoe UI"/>
+          <w:i/>
+          <w:iCs/>
+          <w:color w:val="222222"/>
+          <w:sz w:val="22"/>
+          <w:szCs w:val="22"/>
+          <w:shd w:val="clear" w:color="auto" w:fill="FFFFFF"/>
+        </w:rPr>
+        <w:t>Sixth International Conference on Machine Learning and Applications (ICMLA 2007)</w:t>
+      </w:r>
+      <w:r>
+        <w:rPr>
+          <w:rFonts w:ascii="Segoe UI" w:hAnsi="Segoe UI" w:cs="Segoe UI"/>
+          <w:color w:val="222222"/>
+          <w:sz w:val="22"/>
+          <w:szCs w:val="22"/>
+          <w:shd w:val="clear" w:color="auto" w:fill="FFFFFF"/>
+        </w:rPr>
+        <w:t>. IEEE, 2007.</w:t>
       </w:r>
     </w:p>
     <w:p/>
+    <w:p>
+      <w:pPr>
+        <w:autoSpaceDE w:val="0"/>
+        <w:autoSpaceDN w:val="0"/>
+        <w:adjustRightInd w:val="0"/>
+        <w:rPr>
+          <w:rFonts w:ascii="Segoe UI" w:hAnsi="Segoe UI" w:cs="Segoe UI"/>
+          <w:sz w:val="22"/>
+          <w:szCs w:val="22"/>
+        </w:rPr>
+      </w:pPr>
+      <w:r>
+        <w:rPr>
+          <w:rFonts w:ascii="Segoe UI" w:hAnsi="Segoe UI" w:cs="Segoe UI"/>
+          <w:sz w:val="22"/>
+          <w:szCs w:val="22"/>
+        </w:rPr>
+        <w:t xml:space="preserve">18. </w:t>
+      </w:r>
+      <w:r>
+        <w:rPr>
+          <w:rFonts w:ascii="Segoe UI" w:hAnsi="Segoe UI" w:cs="Segoe UI"/>
+          <w:sz w:val="22"/>
+          <w:szCs w:val="22"/>
+        </w:rPr>
+        <w:t xml:space="preserve">Snoek, Jasper, Hugo Larochelle, and Ryan P. Adams. "Practical </w:t>
+      </w:r>
+      <w:proofErr w:type="spellStart"/>
+      <w:r>
+        <w:rPr>
+          <w:rFonts w:ascii="Segoe UI" w:hAnsi="Segoe UI" w:cs="Segoe UI"/>
+          <w:sz w:val="22"/>
+          <w:szCs w:val="22"/>
+        </w:rPr>
+        <w:t>bayesian</w:t>
+      </w:r>
+      <w:proofErr w:type="spellEnd"/>
+      <w:r>
+        <w:rPr>
+          <w:rFonts w:ascii="Segoe UI" w:hAnsi="Segoe UI" w:cs="Segoe UI"/>
+          <w:sz w:val="22"/>
+          <w:szCs w:val="22"/>
+        </w:rPr>
+        <w:t xml:space="preserve"> optimization of machine learning algorithms." Advances in neural information processing systems 25 (2012).</w:t>
+      </w:r>
+    </w:p>
     <w:sectPr>
       <w:pgSz w:w="11906" w:h="16838"/>
       <w:pgMar w:top="1440" w:right="1440" w:bottom="1440" w:left="1440" w:header="708" w:footer="708" w:gutter="0"/>

</xml_diff>